<commit_message>
feat(DWDI): add stock photos for final task of eval1
</commit_message>
<xml_diff>
--- a/DWDI/Eval1/Trabajo_final/Solucion_BBM.docx
+++ b/DWDI/Eval1/Trabajo_final/Solucion_BBM.docx
@@ -601,15 +601,7 @@
                                     <w:sz w:val="28"/>
                                     <w:szCs w:val="28"/>
                                   </w:rPr>
-                                  <w:t>Curso FP DAW 2024-2025</w:t>
-                                </w:r>
-                                <w:r>
-                                  <w:rPr>
-                                    <w:color w:val="156082" w:themeColor="accent1"/>
-                                    <w:sz w:val="28"/>
-                                    <w:szCs w:val="28"/>
-                                  </w:rPr>
-                                  <w:t xml:space="preserve"> </w:t>
+                                  <w:t xml:space="preserve">Curso FP DAW 2024-2025 </w:t>
                                 </w:r>
                               </w:p>
                               <w:p>
@@ -689,15 +681,7 @@
                               <w:sz w:val="28"/>
                               <w:szCs w:val="28"/>
                             </w:rPr>
-                            <w:t>Curso FP DAW 2024-2025</w:t>
-                          </w:r>
-                          <w:r>
-                            <w:rPr>
-                              <w:color w:val="156082" w:themeColor="accent1"/>
-                              <w:sz w:val="28"/>
-                              <w:szCs w:val="28"/>
-                            </w:rPr>
-                            <w:t xml:space="preserve"> </w:t>
+                            <w:t xml:space="preserve">Curso FP DAW 2024-2025 </w:t>
                           </w:r>
                         </w:p>
                         <w:p>
@@ -1064,6 +1048,9 @@
     </w:p>
     <w:p>
       <w:pPr>
+        <w:tabs>
+          <w:tab w:val="left" w:pos="4996"/>
+        </w:tabs>
         <w:spacing w:before="100" w:beforeAutospacing="1" w:after="100" w:afterAutospacing="1" w:line="240" w:lineRule="auto"/>
         <w:jc w:val="both"/>
         <w:rPr>
@@ -1087,6 +1074,19 @@
           <w14:ligatures w14:val="none"/>
         </w:rPr>
         <w:t>Motivos:</w:t>
+      </w:r>
+      <w:r>
+        <w:rPr>
+          <w:rFonts w:ascii="Calibri" w:eastAsia="Times New Roman" w:hAnsi="Calibri" w:cs="Calibri"/>
+          <w:b/>
+          <w:bCs/>
+          <w:kern w:val="0"/>
+          <w:sz w:val="28"/>
+          <w:szCs w:val="28"/>
+          <w:lang w:eastAsia="es-ES"/>
+          <w14:ligatures w14:val="none"/>
+        </w:rPr>
+        <w:tab/>
       </w:r>
     </w:p>
     <w:p>
@@ -1672,7 +1672,31 @@
           <w:sz w:val="28"/>
           <w:szCs w:val="28"/>
         </w:rPr>
-        <w:t>Marrón cálido: #C29B7E (representa el pan y la tradición).</w:t>
+        <w:t>Marrón cálido: #</w:t>
+      </w:r>
+      <w:r>
+        <w:rPr>
+          <w:rFonts w:ascii="Calibri" w:hAnsi="Calibri" w:cs="Calibri"/>
+          <w:sz w:val="28"/>
+          <w:szCs w:val="28"/>
+        </w:rPr>
+        <w:t>94623D</w:t>
+      </w:r>
+      <w:r>
+        <w:rPr>
+          <w:rFonts w:ascii="Calibri" w:hAnsi="Calibri" w:cs="Calibri"/>
+          <w:sz w:val="28"/>
+          <w:szCs w:val="28"/>
+        </w:rPr>
+        <w:t xml:space="preserve"> </w:t>
+      </w:r>
+      <w:r>
+        <w:rPr>
+          <w:rFonts w:ascii="Calibri" w:hAnsi="Calibri" w:cs="Calibri"/>
+          <w:sz w:val="28"/>
+          <w:szCs w:val="28"/>
+        </w:rPr>
+        <w:t>(representa el pan y la tradición).</w:t>
       </w:r>
     </w:p>
     <w:p>
@@ -1739,7 +1763,55 @@
           <w:sz w:val="28"/>
           <w:szCs w:val="28"/>
         </w:rPr>
-        <w:t>Verde olivo: #6A994E (acento para botones y enlaces).</w:t>
+        <w:t>Gris</w:t>
+      </w:r>
+      <w:r>
+        <w:rPr>
+          <w:rFonts w:ascii="Calibri" w:hAnsi="Calibri" w:cs="Calibri"/>
+          <w:sz w:val="28"/>
+          <w:szCs w:val="28"/>
+        </w:rPr>
+        <w:t xml:space="preserve"> </w:t>
+      </w:r>
+      <w:r>
+        <w:rPr>
+          <w:rFonts w:ascii="Calibri" w:hAnsi="Calibri" w:cs="Calibri"/>
+          <w:sz w:val="28"/>
+          <w:szCs w:val="28"/>
+        </w:rPr>
+        <w:t>claro</w:t>
+      </w:r>
+      <w:r>
+        <w:rPr>
+          <w:rFonts w:ascii="Calibri" w:hAnsi="Calibri" w:cs="Calibri"/>
+          <w:sz w:val="28"/>
+          <w:szCs w:val="28"/>
+        </w:rPr>
+        <w:t>: #</w:t>
+      </w:r>
+      <w:r>
+        <w:rPr>
+          <w:rFonts w:ascii="Calibri" w:hAnsi="Calibri" w:cs="Calibri"/>
+          <w:sz w:val="28"/>
+          <w:szCs w:val="28"/>
+        </w:rPr>
+        <w:t>D9D9D9</w:t>
+      </w:r>
+      <w:r>
+        <w:rPr>
+          <w:rFonts w:ascii="Calibri" w:hAnsi="Calibri" w:cs="Calibri"/>
+          <w:sz w:val="28"/>
+          <w:szCs w:val="28"/>
+        </w:rPr>
+        <w:t xml:space="preserve"> </w:t>
+      </w:r>
+      <w:r>
+        <w:rPr>
+          <w:rFonts w:ascii="Calibri" w:hAnsi="Calibri" w:cs="Calibri"/>
+          <w:sz w:val="28"/>
+          <w:szCs w:val="28"/>
+        </w:rPr>
+        <w:t>(acento para botones y enlaces).</w:t>
       </w:r>
     </w:p>
     <w:p>
@@ -2019,7 +2091,7 @@
           <w:szCs w:val="28"/>
         </w:rPr>
         <w:pict w14:anchorId="4522E8D5">
-          <v:rect id="_x0000_i1040" style="width:0;height:1.5pt" o:hralign="center" o:hrstd="t" o:hr="t" fillcolor="#a0a0a0" stroked="f"/>
+          <v:rect id="_x0000_i1026" style="width:0;height:1.5pt" o:hralign="center" o:hrstd="t" o:hr="t" fillcolor="#a0a0a0" stroked="f"/>
         </w:pict>
       </w:r>
     </w:p>

</xml_diff>

<commit_message>
feat(DWDI): add figma desing for the final task of eval 1
</commit_message>
<xml_diff>
--- a/DWDI/Eval1/Trabajo_final/Solucion_BBM.docx
+++ b/DWDI/Eval1/Trabajo_final/Solucion_BBM.docx
@@ -1680,15 +1680,7 @@
           <w:sz w:val="28"/>
           <w:szCs w:val="28"/>
         </w:rPr>
-        <w:t>94623D</w:t>
-      </w:r>
-      <w:r>
-        <w:rPr>
-          <w:rFonts w:ascii="Calibri" w:hAnsi="Calibri" w:cs="Calibri"/>
-          <w:sz w:val="28"/>
-          <w:szCs w:val="28"/>
-        </w:rPr>
-        <w:t xml:space="preserve"> </w:t>
+        <w:t xml:space="preserve">94623D </w:t>
       </w:r>
       <w:r>
         <w:rPr>
@@ -1795,15 +1787,7 @@
           <w:sz w:val="28"/>
           <w:szCs w:val="28"/>
         </w:rPr>
-        <w:t>D9D9D9</w:t>
-      </w:r>
-      <w:r>
-        <w:rPr>
-          <w:rFonts w:ascii="Calibri" w:hAnsi="Calibri" w:cs="Calibri"/>
-          <w:sz w:val="28"/>
-          <w:szCs w:val="28"/>
-        </w:rPr>
-        <w:t xml:space="preserve"> </w:t>
+        <w:t xml:space="preserve">D9D9D9 </w:t>
       </w:r>
       <w:r>
         <w:rPr>
@@ -2469,6 +2453,50 @@
           <w:sz w:val="28"/>
           <w:szCs w:val="28"/>
         </w:rPr>
+        <w:t>,</w:t>
+      </w:r>
+      <w:r>
+        <w:rPr>
+          <w:rFonts w:ascii="Calibri" w:hAnsi="Calibri" w:cs="Calibri"/>
+          <w:sz w:val="28"/>
+          <w:szCs w:val="28"/>
+        </w:rPr>
+        <w:t xml:space="preserve"> </w:t>
+      </w:r>
+      <w:r>
+        <w:rPr>
+          <w:rFonts w:ascii="Calibri" w:hAnsi="Calibri" w:cs="Calibri"/>
+          <w:b/>
+          <w:bCs/>
+          <w:sz w:val="28"/>
+          <w:szCs w:val="28"/>
+        </w:rPr>
+        <w:t>Historia</w:t>
+      </w:r>
+      <w:r>
+        <w:rPr>
+          <w:rFonts w:ascii="Calibri" w:hAnsi="Calibri" w:cs="Calibri"/>
+          <w:sz w:val="28"/>
+          <w:szCs w:val="28"/>
+        </w:rPr>
+        <w:t xml:space="preserve">, </w:t>
+      </w:r>
+      <w:r>
+        <w:rPr>
+          <w:rFonts w:ascii="Calibri" w:hAnsi="Calibri" w:cs="Calibri"/>
+          <w:b/>
+          <w:bCs/>
+          <w:sz w:val="28"/>
+          <w:szCs w:val="28"/>
+        </w:rPr>
+        <w:t>Blog</w:t>
+      </w:r>
+      <w:r>
+        <w:rPr>
+          <w:rFonts w:ascii="Calibri" w:hAnsi="Calibri" w:cs="Calibri"/>
+          <w:sz w:val="28"/>
+          <w:szCs w:val="28"/>
+        </w:rPr>
         <w:t xml:space="preserve">, </w:t>
       </w:r>
       <w:r>
@@ -2479,23 +2507,6 @@
           <w:szCs w:val="28"/>
         </w:rPr>
         <w:t>Contacto</w:t>
-      </w:r>
-      <w:r>
-        <w:rPr>
-          <w:rFonts w:ascii="Calibri" w:hAnsi="Calibri" w:cs="Calibri"/>
-          <w:sz w:val="28"/>
-          <w:szCs w:val="28"/>
-        </w:rPr>
-        <w:t xml:space="preserve">, </w:t>
-      </w:r>
-      <w:r>
-        <w:rPr>
-          <w:rStyle w:val="Strong"/>
-          <w:rFonts w:ascii="Calibri" w:eastAsiaTheme="majorEastAsia" w:hAnsi="Calibri" w:cs="Calibri"/>
-          <w:sz w:val="28"/>
-          <w:szCs w:val="28"/>
-        </w:rPr>
-        <w:t>Idiomas</w:t>
       </w:r>
       <w:r>
         <w:rPr>
@@ -2535,7 +2546,39 @@
           <w:szCs w:val="28"/>
         </w:rPr>
         <w:br/>
-        <w:t>Configuración de 12 columnas para desktop, con breakpoints para tablet (6 columnas) y móvil (1 columna).</w:t>
+        <w:t xml:space="preserve">Configuración de </w:t>
+      </w:r>
+      <w:r>
+        <w:rPr>
+          <w:rFonts w:ascii="Calibri" w:hAnsi="Calibri" w:cs="Calibri"/>
+          <w:sz w:val="28"/>
+          <w:szCs w:val="28"/>
+        </w:rPr>
+        <w:t>4</w:t>
+      </w:r>
+      <w:r>
+        <w:rPr>
+          <w:rFonts w:ascii="Calibri" w:hAnsi="Calibri" w:cs="Calibri"/>
+          <w:sz w:val="28"/>
+          <w:szCs w:val="28"/>
+        </w:rPr>
+        <w:t xml:space="preserve"> columnas para desktop, con breakpoints para tablet (</w:t>
+      </w:r>
+      <w:r>
+        <w:rPr>
+          <w:rFonts w:ascii="Calibri" w:hAnsi="Calibri" w:cs="Calibri"/>
+          <w:sz w:val="28"/>
+          <w:szCs w:val="28"/>
+        </w:rPr>
+        <w:t>2</w:t>
+      </w:r>
+      <w:r>
+        <w:rPr>
+          <w:rFonts w:ascii="Calibri" w:hAnsi="Calibri" w:cs="Calibri"/>
+          <w:sz w:val="28"/>
+          <w:szCs w:val="28"/>
+        </w:rPr>
+        <w:t xml:space="preserve"> columnas) y móvil (1 columna).</w:t>
       </w:r>
     </w:p>
     <w:p>

</xml_diff>

<commit_message>
feat(DWDI): add solution for final task eval 1
</commit_message>
<xml_diff>
--- a/DWDI/Eval1/Trabajo_final/Solucion_BBM.docx
+++ b/DWDI/Eval1/Trabajo_final/Solucion_BBM.docx
@@ -220,7 +220,7 @@
                                 <a:avLst/>
                               </a:prstGeom>
                               <a:blipFill>
-                                <a:blip r:embed="rId7"/>
+                                <a:blip r:embed="rId9"/>
                                 <a:stretch>
                                   <a:fillRect r="-7574"/>
                                 </a:stretch>
@@ -272,7 +272,7 @@
                       <v:path arrowok="t" o:connecttype="custom" o:connectlocs="0,0;7315200,0;7315200,1130373;3620757,733885;0,1092249;0,0" o:connectangles="0,0,0,0,0,0"/>
                     </v:shape>
                     <v:rect id="Rectangle 151" o:spid="_x0000_s1028" style="position:absolute;width:73152;height:12161;visibility:visible;mso-wrap-style:square;v-text-anchor:middle" o:gfxdata="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" stroked="f" strokeweight="1pt">
-                      <v:fill r:id="rId8" o:title="" recolor="t" rotate="t" type="frame"/>
+                      <v:fill r:id="rId10" o:title="" recolor="t" rotate="t" type="frame"/>
                     </v:rect>
                     <w10:wrap anchorx="page" anchory="page"/>
                   </v:group>
@@ -984,6 +984,916 @@
         </w:p>
       </w:sdtContent>
     </w:sdt>
+    <w:sdt>
+      <w:sdtPr>
+        <w:rPr>
+          <w:lang w:val="en-GB"/>
+        </w:rPr>
+        <w:id w:val="-301011004"/>
+        <w:docPartObj>
+          <w:docPartGallery w:val="Table of Contents"/>
+          <w:docPartUnique/>
+        </w:docPartObj>
+      </w:sdtPr>
+      <w:sdtEndPr>
+        <w:rPr>
+          <w:rFonts w:asciiTheme="minorHAnsi" w:eastAsiaTheme="minorHAnsi" w:hAnsiTheme="minorHAnsi" w:cstheme="minorBidi"/>
+          <w:b/>
+          <w:bCs/>
+          <w:color w:val="auto"/>
+          <w:kern w:val="2"/>
+          <w:sz w:val="22"/>
+          <w:szCs w:val="22"/>
+          <w:lang w:eastAsia="en-US"/>
+          <w14:ligatures w14:val="standardContextual"/>
+        </w:rPr>
+      </w:sdtEndPr>
+      <w:sdtContent>
+        <w:p>
+          <w:pPr>
+            <w:pStyle w:val="TOCHeading"/>
+          </w:pPr>
+          <w:proofErr w:type="spellStart"/>
+          <w:r>
+            <w:rPr>
+              <w:lang w:val="en-GB"/>
+            </w:rPr>
+            <w:t>Índice</w:t>
+          </w:r>
+          <w:proofErr w:type="spellEnd"/>
+          <w:r>
+            <w:rPr>
+              <w:lang w:val="en-GB"/>
+            </w:rPr>
+            <w:t>:</w:t>
+          </w:r>
+        </w:p>
+        <w:p>
+          <w:pPr>
+            <w:pStyle w:val="TOC1"/>
+            <w:spacing w:line="360" w:lineRule="auto"/>
+            <w:rPr>
+              <w:rFonts w:eastAsiaTheme="minorEastAsia"/>
+              <w:sz w:val="24"/>
+              <w:szCs w:val="24"/>
+              <w:lang w:eastAsia="es-ES"/>
+            </w:rPr>
+          </w:pPr>
+          <w:r>
+            <w:fldChar w:fldCharType="begin"/>
+          </w:r>
+          <w:r>
+            <w:instrText xml:space="preserve"> TOC \o "1-3" \h \z \u </w:instrText>
+          </w:r>
+          <w:r>
+            <w:fldChar w:fldCharType="separate"/>
+          </w:r>
+          <w:hyperlink w:anchor="_Toc184414329" w:history="1">
+            <w:r>
+              <w:rPr>
+                <w:rStyle w:val="Hyperlink"/>
+              </w:rPr>
+              <w:t>1.</w:t>
+            </w:r>
+            <w:r>
+              <w:rPr>
+                <w:rFonts w:eastAsiaTheme="minorEastAsia"/>
+                <w:sz w:val="24"/>
+                <w:szCs w:val="24"/>
+                <w:lang w:eastAsia="es-ES"/>
+              </w:rPr>
+              <w:tab/>
+            </w:r>
+            <w:r>
+              <w:rPr>
+                <w:rStyle w:val="Hyperlink"/>
+              </w:rPr>
+              <w:t>Tipo estructura de navegación:</w:t>
+            </w:r>
+            <w:r>
+              <w:rPr>
+                <w:webHidden/>
+              </w:rPr>
+              <w:tab/>
+            </w:r>
+            <w:r>
+              <w:rPr>
+                <w:webHidden/>
+              </w:rPr>
+              <w:fldChar w:fldCharType="begin"/>
+            </w:r>
+            <w:r>
+              <w:rPr>
+                <w:webHidden/>
+              </w:rPr>
+              <w:instrText xml:space="preserve"> PAGEREF _Toc184414329 \h </w:instrText>
+            </w:r>
+            <w:r>
+              <w:rPr>
+                <w:webHidden/>
+              </w:rPr>
+            </w:r>
+            <w:r>
+              <w:rPr>
+                <w:webHidden/>
+              </w:rPr>
+              <w:fldChar w:fldCharType="separate"/>
+            </w:r>
+            <w:r>
+              <w:rPr>
+                <w:webHidden/>
+              </w:rPr>
+              <w:t>2</w:t>
+            </w:r>
+            <w:r>
+              <w:rPr>
+                <w:webHidden/>
+              </w:rPr>
+              <w:fldChar w:fldCharType="end"/>
+            </w:r>
+          </w:hyperlink>
+        </w:p>
+        <w:p>
+          <w:pPr>
+            <w:pStyle w:val="TOC1"/>
+            <w:spacing w:line="360" w:lineRule="auto"/>
+            <w:rPr>
+              <w:rFonts w:eastAsiaTheme="minorEastAsia"/>
+              <w:sz w:val="24"/>
+              <w:szCs w:val="24"/>
+              <w:lang w:eastAsia="es-ES"/>
+            </w:rPr>
+          </w:pPr>
+          <w:hyperlink w:anchor="_Toc184414330" w:history="1">
+            <w:r>
+              <w:rPr>
+                <w:rStyle w:val="Hyperlink"/>
+                <w:rFonts w:eastAsia="Times New Roman"/>
+                <w:lang w:eastAsia="es-ES"/>
+              </w:rPr>
+              <w:t>2.</w:t>
+            </w:r>
+            <w:r>
+              <w:rPr>
+                <w:rFonts w:eastAsiaTheme="minorEastAsia"/>
+                <w:sz w:val="24"/>
+                <w:szCs w:val="24"/>
+                <w:lang w:eastAsia="es-ES"/>
+              </w:rPr>
+              <w:tab/>
+            </w:r>
+            <w:r>
+              <w:rPr>
+                <w:rStyle w:val="Hyperlink"/>
+                <w:rFonts w:eastAsia="Times New Roman"/>
+                <w:lang w:eastAsia="es-ES"/>
+              </w:rPr>
+              <w:t>Sitemap:</w:t>
+            </w:r>
+            <w:r>
+              <w:rPr>
+                <w:webHidden/>
+              </w:rPr>
+              <w:tab/>
+            </w:r>
+            <w:r>
+              <w:rPr>
+                <w:webHidden/>
+              </w:rPr>
+              <w:fldChar w:fldCharType="begin"/>
+            </w:r>
+            <w:r>
+              <w:rPr>
+                <w:webHidden/>
+              </w:rPr>
+              <w:instrText xml:space="preserve"> PAGEREF _Toc184414330 \h </w:instrText>
+            </w:r>
+            <w:r>
+              <w:rPr>
+                <w:webHidden/>
+              </w:rPr>
+            </w:r>
+            <w:r>
+              <w:rPr>
+                <w:webHidden/>
+              </w:rPr>
+              <w:fldChar w:fldCharType="separate"/>
+            </w:r>
+            <w:r>
+              <w:rPr>
+                <w:webHidden/>
+              </w:rPr>
+              <w:t>2</w:t>
+            </w:r>
+            <w:r>
+              <w:rPr>
+                <w:webHidden/>
+              </w:rPr>
+              <w:fldChar w:fldCharType="end"/>
+            </w:r>
+          </w:hyperlink>
+        </w:p>
+        <w:p>
+          <w:pPr>
+            <w:pStyle w:val="TOC1"/>
+            <w:spacing w:line="360" w:lineRule="auto"/>
+            <w:rPr>
+              <w:rFonts w:eastAsiaTheme="minorEastAsia"/>
+              <w:sz w:val="24"/>
+              <w:szCs w:val="24"/>
+              <w:lang w:eastAsia="es-ES"/>
+            </w:rPr>
+          </w:pPr>
+          <w:hyperlink w:anchor="_Toc184414331" w:history="1">
+            <w:r>
+              <w:rPr>
+                <w:rStyle w:val="Hyperlink"/>
+                <w:lang w:eastAsia="es-ES"/>
+              </w:rPr>
+              <w:t>3.</w:t>
+            </w:r>
+            <w:r>
+              <w:rPr>
+                <w:rFonts w:eastAsiaTheme="minorEastAsia"/>
+                <w:sz w:val="24"/>
+                <w:szCs w:val="24"/>
+                <w:lang w:eastAsia="es-ES"/>
+              </w:rPr>
+              <w:tab/>
+            </w:r>
+            <w:r>
+              <w:rPr>
+                <w:rStyle w:val="Hyperlink"/>
+                <w:lang w:eastAsia="es-ES"/>
+              </w:rPr>
+              <w:t>Guía de estilos:</w:t>
+            </w:r>
+            <w:r>
+              <w:rPr>
+                <w:webHidden/>
+              </w:rPr>
+              <w:tab/>
+            </w:r>
+            <w:r>
+              <w:rPr>
+                <w:webHidden/>
+              </w:rPr>
+              <w:fldChar w:fldCharType="begin"/>
+            </w:r>
+            <w:r>
+              <w:rPr>
+                <w:webHidden/>
+              </w:rPr>
+              <w:instrText xml:space="preserve"> PAGEREF _Toc184414331 \h </w:instrText>
+            </w:r>
+            <w:r>
+              <w:rPr>
+                <w:webHidden/>
+              </w:rPr>
+            </w:r>
+            <w:r>
+              <w:rPr>
+                <w:webHidden/>
+              </w:rPr>
+              <w:fldChar w:fldCharType="separate"/>
+            </w:r>
+            <w:r>
+              <w:rPr>
+                <w:webHidden/>
+              </w:rPr>
+              <w:t>3</w:t>
+            </w:r>
+            <w:r>
+              <w:rPr>
+                <w:webHidden/>
+              </w:rPr>
+              <w:fldChar w:fldCharType="end"/>
+            </w:r>
+          </w:hyperlink>
+        </w:p>
+        <w:p>
+          <w:pPr>
+            <w:pStyle w:val="TOC2"/>
+            <w:tabs>
+              <w:tab w:val="right" w:leader="dot" w:pos="8494"/>
+            </w:tabs>
+            <w:spacing w:line="360" w:lineRule="auto"/>
+            <w:rPr>
+              <w:rFonts w:eastAsiaTheme="minorEastAsia"/>
+              <w:noProof/>
+              <w:sz w:val="24"/>
+              <w:szCs w:val="24"/>
+              <w:lang w:eastAsia="es-ES"/>
+            </w:rPr>
+          </w:pPr>
+          <w:hyperlink w:anchor="_Toc184414332" w:history="1">
+            <w:r>
+              <w:rPr>
+                <w:rStyle w:val="Hyperlink"/>
+                <w:noProof/>
+              </w:rPr>
+              <w:t>1. Introducción</w:t>
+            </w:r>
+            <w:r>
+              <w:rPr>
+                <w:noProof/>
+                <w:webHidden/>
+              </w:rPr>
+              <w:tab/>
+            </w:r>
+            <w:r>
+              <w:rPr>
+                <w:noProof/>
+                <w:webHidden/>
+              </w:rPr>
+              <w:fldChar w:fldCharType="begin"/>
+            </w:r>
+            <w:r>
+              <w:rPr>
+                <w:noProof/>
+                <w:webHidden/>
+              </w:rPr>
+              <w:instrText xml:space="preserve"> PAGEREF _Toc184414332 \h </w:instrText>
+            </w:r>
+            <w:r>
+              <w:rPr>
+                <w:noProof/>
+                <w:webHidden/>
+              </w:rPr>
+            </w:r>
+            <w:r>
+              <w:rPr>
+                <w:noProof/>
+                <w:webHidden/>
+              </w:rPr>
+              <w:fldChar w:fldCharType="separate"/>
+            </w:r>
+            <w:r>
+              <w:rPr>
+                <w:noProof/>
+                <w:webHidden/>
+              </w:rPr>
+              <w:t>3</w:t>
+            </w:r>
+            <w:r>
+              <w:rPr>
+                <w:noProof/>
+                <w:webHidden/>
+              </w:rPr>
+              <w:fldChar w:fldCharType="end"/>
+            </w:r>
+          </w:hyperlink>
+        </w:p>
+        <w:p>
+          <w:pPr>
+            <w:pStyle w:val="TOC2"/>
+            <w:tabs>
+              <w:tab w:val="right" w:leader="dot" w:pos="8494"/>
+            </w:tabs>
+            <w:spacing w:line="360" w:lineRule="auto"/>
+            <w:rPr>
+              <w:rFonts w:eastAsiaTheme="minorEastAsia"/>
+              <w:noProof/>
+              <w:sz w:val="24"/>
+              <w:szCs w:val="24"/>
+              <w:lang w:eastAsia="es-ES"/>
+            </w:rPr>
+          </w:pPr>
+          <w:hyperlink w:anchor="_Toc184414333" w:history="1">
+            <w:r>
+              <w:rPr>
+                <w:rStyle w:val="Hyperlink"/>
+                <w:noProof/>
+              </w:rPr>
+              <w:t>2. Identidad visual</w:t>
+            </w:r>
+            <w:r>
+              <w:rPr>
+                <w:noProof/>
+                <w:webHidden/>
+              </w:rPr>
+              <w:tab/>
+            </w:r>
+            <w:r>
+              <w:rPr>
+                <w:noProof/>
+                <w:webHidden/>
+              </w:rPr>
+              <w:fldChar w:fldCharType="begin"/>
+            </w:r>
+            <w:r>
+              <w:rPr>
+                <w:noProof/>
+                <w:webHidden/>
+              </w:rPr>
+              <w:instrText xml:space="preserve"> PAGEREF _Toc184414333 \h </w:instrText>
+            </w:r>
+            <w:r>
+              <w:rPr>
+                <w:noProof/>
+                <w:webHidden/>
+              </w:rPr>
+            </w:r>
+            <w:r>
+              <w:rPr>
+                <w:noProof/>
+                <w:webHidden/>
+              </w:rPr>
+              <w:fldChar w:fldCharType="separate"/>
+            </w:r>
+            <w:r>
+              <w:rPr>
+                <w:noProof/>
+                <w:webHidden/>
+              </w:rPr>
+              <w:t>3</w:t>
+            </w:r>
+            <w:r>
+              <w:rPr>
+                <w:noProof/>
+                <w:webHidden/>
+              </w:rPr>
+              <w:fldChar w:fldCharType="end"/>
+            </w:r>
+          </w:hyperlink>
+        </w:p>
+        <w:p>
+          <w:pPr>
+            <w:pStyle w:val="TOC2"/>
+            <w:tabs>
+              <w:tab w:val="right" w:leader="dot" w:pos="8494"/>
+            </w:tabs>
+            <w:spacing w:line="360" w:lineRule="auto"/>
+            <w:rPr>
+              <w:rFonts w:eastAsiaTheme="minorEastAsia"/>
+              <w:noProof/>
+              <w:sz w:val="24"/>
+              <w:szCs w:val="24"/>
+              <w:lang w:eastAsia="es-ES"/>
+            </w:rPr>
+          </w:pPr>
+          <w:hyperlink w:anchor="_Toc184414334" w:history="1">
+            <w:r>
+              <w:rPr>
+                <w:rStyle w:val="Hyperlink"/>
+                <w:noProof/>
+              </w:rPr>
+              <w:t>3. Elementos gráficos y estilos</w:t>
+            </w:r>
+            <w:r>
+              <w:rPr>
+                <w:noProof/>
+                <w:webHidden/>
+              </w:rPr>
+              <w:tab/>
+            </w:r>
+            <w:r>
+              <w:rPr>
+                <w:noProof/>
+                <w:webHidden/>
+              </w:rPr>
+              <w:fldChar w:fldCharType="begin"/>
+            </w:r>
+            <w:r>
+              <w:rPr>
+                <w:noProof/>
+                <w:webHidden/>
+              </w:rPr>
+              <w:instrText xml:space="preserve"> PAGEREF _Toc184414334 \h </w:instrText>
+            </w:r>
+            <w:r>
+              <w:rPr>
+                <w:noProof/>
+                <w:webHidden/>
+              </w:rPr>
+            </w:r>
+            <w:r>
+              <w:rPr>
+                <w:noProof/>
+                <w:webHidden/>
+              </w:rPr>
+              <w:fldChar w:fldCharType="separate"/>
+            </w:r>
+            <w:r>
+              <w:rPr>
+                <w:noProof/>
+                <w:webHidden/>
+              </w:rPr>
+              <w:t>4</w:t>
+            </w:r>
+            <w:r>
+              <w:rPr>
+                <w:noProof/>
+                <w:webHidden/>
+              </w:rPr>
+              <w:fldChar w:fldCharType="end"/>
+            </w:r>
+          </w:hyperlink>
+        </w:p>
+        <w:p>
+          <w:pPr>
+            <w:pStyle w:val="TOC2"/>
+            <w:tabs>
+              <w:tab w:val="right" w:leader="dot" w:pos="8494"/>
+            </w:tabs>
+            <w:spacing w:line="360" w:lineRule="auto"/>
+            <w:rPr>
+              <w:rFonts w:eastAsiaTheme="minorEastAsia"/>
+              <w:noProof/>
+              <w:sz w:val="24"/>
+              <w:szCs w:val="24"/>
+              <w:lang w:eastAsia="es-ES"/>
+            </w:rPr>
+          </w:pPr>
+          <w:hyperlink w:anchor="_Toc184414335" w:history="1">
+            <w:r>
+              <w:rPr>
+                <w:rStyle w:val="Hyperlink"/>
+                <w:noProof/>
+              </w:rPr>
+              <w:t>4. Diseño web</w:t>
+            </w:r>
+            <w:r>
+              <w:rPr>
+                <w:noProof/>
+                <w:webHidden/>
+              </w:rPr>
+              <w:tab/>
+            </w:r>
+            <w:r>
+              <w:rPr>
+                <w:noProof/>
+                <w:webHidden/>
+              </w:rPr>
+              <w:fldChar w:fldCharType="begin"/>
+            </w:r>
+            <w:r>
+              <w:rPr>
+                <w:noProof/>
+                <w:webHidden/>
+              </w:rPr>
+              <w:instrText xml:space="preserve"> PAGEREF _Toc184414335 \h </w:instrText>
+            </w:r>
+            <w:r>
+              <w:rPr>
+                <w:noProof/>
+                <w:webHidden/>
+              </w:rPr>
+            </w:r>
+            <w:r>
+              <w:rPr>
+                <w:noProof/>
+                <w:webHidden/>
+              </w:rPr>
+              <w:fldChar w:fldCharType="separate"/>
+            </w:r>
+            <w:r>
+              <w:rPr>
+                <w:noProof/>
+                <w:webHidden/>
+              </w:rPr>
+              <w:t>4</w:t>
+            </w:r>
+            <w:r>
+              <w:rPr>
+                <w:noProof/>
+                <w:webHidden/>
+              </w:rPr>
+              <w:fldChar w:fldCharType="end"/>
+            </w:r>
+          </w:hyperlink>
+        </w:p>
+        <w:p>
+          <w:pPr>
+            <w:pStyle w:val="TOC2"/>
+            <w:tabs>
+              <w:tab w:val="right" w:leader="dot" w:pos="8494"/>
+            </w:tabs>
+            <w:spacing w:line="360" w:lineRule="auto"/>
+            <w:rPr>
+              <w:rFonts w:eastAsiaTheme="minorEastAsia"/>
+              <w:noProof/>
+              <w:sz w:val="24"/>
+              <w:szCs w:val="24"/>
+              <w:lang w:eastAsia="es-ES"/>
+            </w:rPr>
+          </w:pPr>
+          <w:hyperlink w:anchor="_Toc184414336" w:history="1">
+            <w:r>
+              <w:rPr>
+                <w:rStyle w:val="Hyperlink"/>
+                <w:noProof/>
+              </w:rPr>
+              <w:t>5. Contenido escrito y tono de voz</w:t>
+            </w:r>
+            <w:r>
+              <w:rPr>
+                <w:noProof/>
+                <w:webHidden/>
+              </w:rPr>
+              <w:tab/>
+            </w:r>
+            <w:r>
+              <w:rPr>
+                <w:noProof/>
+                <w:webHidden/>
+              </w:rPr>
+              <w:fldChar w:fldCharType="begin"/>
+            </w:r>
+            <w:r>
+              <w:rPr>
+                <w:noProof/>
+                <w:webHidden/>
+              </w:rPr>
+              <w:instrText xml:space="preserve"> PAGEREF _Toc184414336 \h </w:instrText>
+            </w:r>
+            <w:r>
+              <w:rPr>
+                <w:noProof/>
+                <w:webHidden/>
+              </w:rPr>
+            </w:r>
+            <w:r>
+              <w:rPr>
+                <w:noProof/>
+                <w:webHidden/>
+              </w:rPr>
+              <w:fldChar w:fldCharType="separate"/>
+            </w:r>
+            <w:r>
+              <w:rPr>
+                <w:noProof/>
+                <w:webHidden/>
+              </w:rPr>
+              <w:t>5</w:t>
+            </w:r>
+            <w:r>
+              <w:rPr>
+                <w:noProof/>
+                <w:webHidden/>
+              </w:rPr>
+              <w:fldChar w:fldCharType="end"/>
+            </w:r>
+          </w:hyperlink>
+        </w:p>
+        <w:p>
+          <w:pPr>
+            <w:pStyle w:val="TOC2"/>
+            <w:tabs>
+              <w:tab w:val="right" w:leader="dot" w:pos="8494"/>
+            </w:tabs>
+            <w:spacing w:line="360" w:lineRule="auto"/>
+            <w:rPr>
+              <w:rFonts w:eastAsiaTheme="minorEastAsia"/>
+              <w:noProof/>
+              <w:sz w:val="24"/>
+              <w:szCs w:val="24"/>
+              <w:lang w:eastAsia="es-ES"/>
+            </w:rPr>
+          </w:pPr>
+          <w:hyperlink w:anchor="_Toc184414337" w:history="1">
+            <w:r>
+              <w:rPr>
+                <w:rStyle w:val="Hyperlink"/>
+                <w:rFonts w:ascii="Calibri" w:hAnsi="Calibri" w:cs="Calibri"/>
+                <w:noProof/>
+              </w:rPr>
+              <w:t>6. Accesibilidad</w:t>
+            </w:r>
+            <w:r>
+              <w:rPr>
+                <w:noProof/>
+                <w:webHidden/>
+              </w:rPr>
+              <w:tab/>
+            </w:r>
+            <w:r>
+              <w:rPr>
+                <w:noProof/>
+                <w:webHidden/>
+              </w:rPr>
+              <w:fldChar w:fldCharType="begin"/>
+            </w:r>
+            <w:r>
+              <w:rPr>
+                <w:noProof/>
+                <w:webHidden/>
+              </w:rPr>
+              <w:instrText xml:space="preserve"> PAGEREF _Toc184414337 \h </w:instrText>
+            </w:r>
+            <w:r>
+              <w:rPr>
+                <w:noProof/>
+                <w:webHidden/>
+              </w:rPr>
+            </w:r>
+            <w:r>
+              <w:rPr>
+                <w:noProof/>
+                <w:webHidden/>
+              </w:rPr>
+              <w:fldChar w:fldCharType="separate"/>
+            </w:r>
+            <w:r>
+              <w:rPr>
+                <w:noProof/>
+                <w:webHidden/>
+              </w:rPr>
+              <w:t>5</w:t>
+            </w:r>
+            <w:r>
+              <w:rPr>
+                <w:noProof/>
+                <w:webHidden/>
+              </w:rPr>
+              <w:fldChar w:fldCharType="end"/>
+            </w:r>
+          </w:hyperlink>
+        </w:p>
+        <w:p>
+          <w:pPr>
+            <w:pStyle w:val="TOC2"/>
+            <w:tabs>
+              <w:tab w:val="right" w:leader="dot" w:pos="8494"/>
+            </w:tabs>
+            <w:spacing w:line="360" w:lineRule="auto"/>
+            <w:rPr>
+              <w:rFonts w:eastAsiaTheme="minorEastAsia"/>
+              <w:noProof/>
+              <w:sz w:val="24"/>
+              <w:szCs w:val="24"/>
+              <w:lang w:eastAsia="es-ES"/>
+            </w:rPr>
+          </w:pPr>
+          <w:hyperlink w:anchor="_Toc184414338" w:history="1">
+            <w:r>
+              <w:rPr>
+                <w:rStyle w:val="Hyperlink"/>
+                <w:noProof/>
+              </w:rPr>
+              <w:t>7. Ejemplos de uso</w:t>
+            </w:r>
+            <w:r>
+              <w:rPr>
+                <w:noProof/>
+                <w:webHidden/>
+              </w:rPr>
+              <w:tab/>
+            </w:r>
+            <w:r>
+              <w:rPr>
+                <w:noProof/>
+                <w:webHidden/>
+              </w:rPr>
+              <w:fldChar w:fldCharType="begin"/>
+            </w:r>
+            <w:r>
+              <w:rPr>
+                <w:noProof/>
+                <w:webHidden/>
+              </w:rPr>
+              <w:instrText xml:space="preserve"> PAGEREF _Toc184414338 \h </w:instrText>
+            </w:r>
+            <w:r>
+              <w:rPr>
+                <w:noProof/>
+                <w:webHidden/>
+              </w:rPr>
+            </w:r>
+            <w:r>
+              <w:rPr>
+                <w:noProof/>
+                <w:webHidden/>
+              </w:rPr>
+              <w:fldChar w:fldCharType="separate"/>
+            </w:r>
+            <w:r>
+              <w:rPr>
+                <w:noProof/>
+                <w:webHidden/>
+              </w:rPr>
+              <w:t>5</w:t>
+            </w:r>
+            <w:r>
+              <w:rPr>
+                <w:noProof/>
+                <w:webHidden/>
+              </w:rPr>
+              <w:fldChar w:fldCharType="end"/>
+            </w:r>
+          </w:hyperlink>
+        </w:p>
+        <w:p>
+          <w:pPr>
+            <w:pStyle w:val="TOC1"/>
+            <w:spacing w:line="360" w:lineRule="auto"/>
+            <w:rPr>
+              <w:rFonts w:eastAsiaTheme="minorEastAsia"/>
+              <w:sz w:val="24"/>
+              <w:szCs w:val="24"/>
+              <w:lang w:eastAsia="es-ES"/>
+            </w:rPr>
+          </w:pPr>
+          <w:hyperlink w:anchor="_Toc184414339" w:history="1">
+            <w:r>
+              <w:rPr>
+                <w:rStyle w:val="Hyperlink"/>
+              </w:rPr>
+              <w:t>4.</w:t>
+            </w:r>
+            <w:r>
+              <w:rPr>
+                <w:rFonts w:eastAsiaTheme="minorEastAsia"/>
+                <w:sz w:val="24"/>
+                <w:szCs w:val="24"/>
+                <w:lang w:eastAsia="es-ES"/>
+              </w:rPr>
+              <w:tab/>
+            </w:r>
+            <w:r>
+              <w:rPr>
+                <w:rStyle w:val="Hyperlink"/>
+                <w:rFonts w:cs="Calibri"/>
+              </w:rPr>
+              <w:t>Prototipo Figma</w:t>
+            </w:r>
+            <w:r>
+              <w:rPr>
+                <w:webHidden/>
+              </w:rPr>
+              <w:tab/>
+            </w:r>
+            <w:r>
+              <w:rPr>
+                <w:webHidden/>
+              </w:rPr>
+              <w:fldChar w:fldCharType="begin"/>
+            </w:r>
+            <w:r>
+              <w:rPr>
+                <w:webHidden/>
+              </w:rPr>
+              <w:instrText xml:space="preserve"> PAGEREF _Toc184414339 \h </w:instrText>
+            </w:r>
+            <w:r>
+              <w:rPr>
+                <w:webHidden/>
+              </w:rPr>
+            </w:r>
+            <w:r>
+              <w:rPr>
+                <w:webHidden/>
+              </w:rPr>
+              <w:fldChar w:fldCharType="separate"/>
+            </w:r>
+            <w:r>
+              <w:rPr>
+                <w:webHidden/>
+              </w:rPr>
+              <w:t>7</w:t>
+            </w:r>
+            <w:r>
+              <w:rPr>
+                <w:webHidden/>
+              </w:rPr>
+              <w:fldChar w:fldCharType="end"/>
+            </w:r>
+          </w:hyperlink>
+        </w:p>
+        <w:p>
+          <w:pPr>
+            <w:spacing w:line="360" w:lineRule="auto"/>
+          </w:pPr>
+          <w:r>
+            <w:rPr>
+              <w:b/>
+              <w:bCs/>
+              <w:lang w:val="en-GB"/>
+            </w:rPr>
+            <w:fldChar w:fldCharType="end"/>
+          </w:r>
+        </w:p>
+      </w:sdtContent>
+    </w:sdt>
+    <w:p>
+      <w:pPr>
+        <w:rPr>
+          <w:rFonts w:asciiTheme="majorHAnsi" w:eastAsiaTheme="majorEastAsia" w:hAnsiTheme="majorHAnsi" w:cstheme="majorBidi"/>
+          <w:color w:val="0F4761" w:themeColor="accent1" w:themeShade="BF"/>
+          <w:sz w:val="40"/>
+          <w:szCs w:val="40"/>
+        </w:rPr>
+      </w:pPr>
+      <w:r>
+        <w:rPr>
+          <w:rFonts w:asciiTheme="majorHAnsi" w:eastAsiaTheme="majorEastAsia" w:hAnsiTheme="majorHAnsi" w:cstheme="majorBidi"/>
+          <w:color w:val="0F4761" w:themeColor="accent1" w:themeShade="BF"/>
+          <w:sz w:val="40"/>
+          <w:szCs w:val="40"/>
+        </w:rPr>
+        <w:br w:type="page"/>
+      </w:r>
+    </w:p>
     <w:p>
       <w:pPr>
         <w:pStyle w:val="Heading1"/>
@@ -992,10 +1902,12 @@
           <w:numId w:val="1"/>
         </w:numPr>
       </w:pPr>
+      <w:bookmarkStart w:id="0" w:name="_Toc184414329"/>
       <w:r>
         <w:lastRenderedPageBreak/>
         <w:t>Tipo estructura de navegación:</w:t>
       </w:r>
+      <w:bookmarkEnd w:id="0"/>
     </w:p>
     <w:p>
       <w:pPr>
@@ -1269,6 +2181,7 @@
           <w:lang w:eastAsia="es-ES"/>
         </w:rPr>
       </w:pPr>
+      <w:bookmarkStart w:id="1" w:name="_Toc184414330"/>
       <w:r>
         <w:rPr>
           <w:rFonts w:eastAsia="Times New Roman"/>
@@ -1276,6 +2189,7 @@
         </w:rPr>
         <w:t>Sitemap:</w:t>
       </w:r>
+      <w:bookmarkEnd w:id="1"/>
     </w:p>
     <w:p>
       <w:pPr>
@@ -1289,14 +2203,14 @@
           <w:lang w:eastAsia="es-ES"/>
         </w:rPr>
         <w:drawing>
-          <wp:inline distT="0" distB="0" distL="0" distR="0" wp14:anchorId="61C7B932" wp14:editId="7A513093">
+          <wp:inline distT="0" distB="0" distL="0" distR="0" wp14:anchorId="61C7B932" wp14:editId="70B60C95">
             <wp:extent cx="5400040" cy="4283612"/>
             <wp:effectExtent l="0" t="0" r="10160" b="0"/>
             <wp:docPr id="1156780442" name="Diagram 1"/>
             <wp:cNvGraphicFramePr/>
             <a:graphic xmlns:a="http://schemas.openxmlformats.org/drawingml/2006/main">
               <a:graphicData uri="http://schemas.openxmlformats.org/drawingml/2006/diagram">
-                <dgm:relIds xmlns:dgm="http://schemas.openxmlformats.org/drawingml/2006/diagram" xmlns:r="http://schemas.openxmlformats.org/officeDocument/2006/relationships" r:dm="rId9" r:lo="rId10" r:qs="rId11" r:cs="rId12"/>
+                <dgm:relIds xmlns:dgm="http://schemas.openxmlformats.org/drawingml/2006/diagram" xmlns:r="http://schemas.openxmlformats.org/officeDocument/2006/relationships" r:dm="rId11" r:lo="rId12" r:qs="rId13" r:cs="rId14"/>
               </a:graphicData>
             </a:graphic>
           </wp:inline>
@@ -1321,6 +2235,7 @@
           <w:lang w:eastAsia="es-ES"/>
         </w:rPr>
       </w:pPr>
+      <w:bookmarkStart w:id="2" w:name="_Toc184414331"/>
       <w:r>
         <w:rPr>
           <w:lang w:eastAsia="es-ES"/>
@@ -1328,11 +2243,13 @@
         <w:lastRenderedPageBreak/>
         <w:t>Guía de estilos:</w:t>
       </w:r>
+      <w:bookmarkEnd w:id="2"/>
     </w:p>
     <w:p>
       <w:pPr>
         <w:pStyle w:val="Heading2"/>
       </w:pPr>
+      <w:bookmarkStart w:id="3" w:name="_Toc184414332"/>
       <w:r>
         <w:rPr>
           <w:rStyle w:val="Strong"/>
@@ -1341,6 +2258,7 @@
         </w:rPr>
         <w:t>1. Introducción</w:t>
       </w:r>
+      <w:bookmarkEnd w:id="3"/>
     </w:p>
     <w:p>
       <w:pPr>
@@ -1447,6 +2365,7 @@
       <w:pPr>
         <w:pStyle w:val="Heading2"/>
       </w:pPr>
+      <w:bookmarkStart w:id="4" w:name="_Toc184414333"/>
       <w:r>
         <w:rPr>
           <w:rStyle w:val="Strong"/>
@@ -1455,6 +2374,7 @@
         </w:rPr>
         <w:t>2. Identidad visual</w:t>
       </w:r>
+      <w:bookmarkEnd w:id="4"/>
     </w:p>
     <w:p>
       <w:pPr>
@@ -2083,6 +3003,7 @@
       <w:pPr>
         <w:pStyle w:val="Heading2"/>
       </w:pPr>
+      <w:bookmarkStart w:id="5" w:name="_Toc184414334"/>
       <w:r>
         <w:rPr>
           <w:rStyle w:val="Strong"/>
@@ -2091,6 +3012,7 @@
         </w:rPr>
         <w:t>3. Elementos gráficos y estilos</w:t>
       </w:r>
+      <w:bookmarkEnd w:id="5"/>
     </w:p>
     <w:p>
       <w:pPr>
@@ -2275,6 +3197,7 @@
       <w:pPr>
         <w:pStyle w:val="Heading2"/>
       </w:pPr>
+      <w:bookmarkStart w:id="6" w:name="_Toc184414335"/>
       <w:r>
         <w:rPr>
           <w:rStyle w:val="Strong"/>
@@ -2283,6 +3206,7 @@
         </w:rPr>
         <w:t>4. Diseño web</w:t>
       </w:r>
+      <w:bookmarkEnd w:id="6"/>
     </w:p>
     <w:p>
       <w:pPr>
@@ -2521,6 +3445,103 @@
       <w:pPr>
         <w:pStyle w:val="NormalWeb"/>
         <w:numPr>
+          <w:ilvl w:val="1"/>
+          <w:numId w:val="6"/>
+        </w:numPr>
+        <w:rPr>
+          <w:rStyle w:val="Strong"/>
+          <w:rFonts w:ascii="Calibri" w:hAnsi="Calibri" w:cs="Calibri"/>
+          <w:sz w:val="28"/>
+          <w:szCs w:val="28"/>
+        </w:rPr>
+      </w:pPr>
+      <w:r>
+        <w:rPr>
+          <w:rStyle w:val="Strong"/>
+          <w:rFonts w:ascii="Calibri" w:eastAsiaTheme="majorEastAsia" w:hAnsi="Calibri" w:cs="Calibri"/>
+          <w:b w:val="0"/>
+          <w:bCs w:val="0"/>
+          <w:sz w:val="28"/>
+          <w:szCs w:val="28"/>
+        </w:rPr>
+        <w:t>Dentro de productos habrá 3 secciones con los difer</w:t>
+      </w:r>
+      <w:r>
+        <w:rPr>
+          <w:rStyle w:val="Strong"/>
+          <w:rFonts w:ascii="Calibri" w:eastAsiaTheme="majorEastAsia" w:hAnsi="Calibri" w:cs="Calibri"/>
+          <w:b w:val="0"/>
+          <w:bCs w:val="0"/>
+          <w:sz w:val="28"/>
+          <w:szCs w:val="28"/>
+        </w:rPr>
+        <w:t>e</w:t>
+      </w:r>
+      <w:r>
+        <w:rPr>
+          <w:rStyle w:val="Strong"/>
+          <w:rFonts w:ascii="Calibri" w:eastAsiaTheme="majorEastAsia" w:hAnsi="Calibri" w:cs="Calibri"/>
+          <w:b w:val="0"/>
+          <w:bCs w:val="0"/>
+          <w:sz w:val="28"/>
+          <w:szCs w:val="28"/>
+        </w:rPr>
+        <w:t>ntes productos</w:t>
+      </w:r>
+      <w:r>
+        <w:rPr>
+          <w:rStyle w:val="Strong"/>
+          <w:rFonts w:ascii="Calibri" w:eastAsiaTheme="majorEastAsia" w:hAnsi="Calibri" w:cs="Calibri"/>
+          <w:b w:val="0"/>
+          <w:bCs w:val="0"/>
+          <w:sz w:val="28"/>
+          <w:szCs w:val="28"/>
+        </w:rPr>
+        <w:t xml:space="preserve"> de cada sección (panadería, pastelería, empanadas)</w:t>
+      </w:r>
+      <w:r>
+        <w:rPr>
+          <w:rStyle w:val="Strong"/>
+          <w:rFonts w:ascii="Calibri" w:eastAsiaTheme="majorEastAsia" w:hAnsi="Calibri" w:cs="Calibri"/>
+          <w:b w:val="0"/>
+          <w:bCs w:val="0"/>
+          <w:sz w:val="28"/>
+          <w:szCs w:val="28"/>
+        </w:rPr>
+        <w:t>.</w:t>
+      </w:r>
+    </w:p>
+    <w:p>
+      <w:pPr>
+        <w:pStyle w:val="NormalWeb"/>
+        <w:numPr>
+          <w:ilvl w:val="1"/>
+          <w:numId w:val="6"/>
+        </w:numPr>
+        <w:rPr>
+          <w:rFonts w:ascii="Calibri" w:hAnsi="Calibri" w:cs="Calibri"/>
+          <w:b/>
+          <w:bCs/>
+          <w:sz w:val="28"/>
+          <w:szCs w:val="28"/>
+        </w:rPr>
+      </w:pPr>
+      <w:r>
+        <w:rPr>
+          <w:rStyle w:val="Strong"/>
+          <w:rFonts w:ascii="Calibri" w:eastAsiaTheme="majorEastAsia" w:hAnsi="Calibri" w:cs="Calibri"/>
+          <w:b w:val="0"/>
+          <w:bCs w:val="0"/>
+          <w:sz w:val="28"/>
+          <w:szCs w:val="28"/>
+        </w:rPr>
+        <w:t>Cada producto tendrá su propia ficha de producto donde se dispondrá de la información del producto y se listarán productos relacionados.</w:t>
+      </w:r>
+    </w:p>
+    <w:p>
+      <w:pPr>
+        <w:pStyle w:val="NormalWeb"/>
+        <w:numPr>
           <w:ilvl w:val="0"/>
           <w:numId w:val="6"/>
         </w:numPr>
@@ -2597,6 +3618,7 @@
       <w:pPr>
         <w:pStyle w:val="Heading2"/>
       </w:pPr>
+      <w:bookmarkStart w:id="7" w:name="_Toc184414336"/>
       <w:r>
         <w:rPr>
           <w:rStyle w:val="Strong"/>
@@ -2605,6 +3627,7 @@
         </w:rPr>
         <w:t>5. Contenido escrito y tono de voz</w:t>
       </w:r>
+      <w:bookmarkEnd w:id="7"/>
     </w:p>
     <w:p>
       <w:pPr>
@@ -2744,6 +3767,7 @@
           <w:rFonts w:ascii="Calibri" w:hAnsi="Calibri" w:cs="Calibri"/>
         </w:rPr>
       </w:pPr>
+      <w:bookmarkStart w:id="8" w:name="_Toc184414337"/>
       <w:r>
         <w:rPr>
           <w:rStyle w:val="Strong"/>
@@ -2753,6 +3777,7 @@
         </w:rPr>
         <w:t>6. Accesibilidad</w:t>
       </w:r>
+      <w:bookmarkEnd w:id="8"/>
     </w:p>
     <w:p>
       <w:pPr>
@@ -2874,6 +3899,7 @@
       <w:pPr>
         <w:pStyle w:val="Heading2"/>
       </w:pPr>
+      <w:bookmarkStart w:id="9" w:name="_Toc184414338"/>
       <w:r>
         <w:rPr>
           <w:rStyle w:val="Strong"/>
@@ -2882,6 +3908,7 @@
         </w:rPr>
         <w:t>7. Ejemplos de uso</w:t>
       </w:r>
+      <w:bookmarkEnd w:id="9"/>
     </w:p>
     <w:p>
       <w:pPr>
@@ -2935,6 +3962,7 @@
           <w:sz w:val="28"/>
           <w:szCs w:val="28"/>
         </w:rPr>
+        <w:lastRenderedPageBreak/>
         <w:t>Redes sociales:</w:t>
       </w:r>
       <w:r>
@@ -2979,8 +4007,74 @@
         <w:t>Representación gráfica del proceso artesanal del pan.</w:t>
       </w:r>
     </w:p>
-    <w:p/>
+    <w:p>
+      <w:pPr>
+        <w:rPr>
+          <w:rStyle w:val="Strong"/>
+          <w:rFonts w:ascii="Calibri" w:hAnsi="Calibri" w:cs="Calibri"/>
+          <w:sz w:val="28"/>
+          <w:szCs w:val="28"/>
+        </w:rPr>
+      </w:pPr>
+      <w:r>
+        <w:rPr>
+          <w:rStyle w:val="Strong"/>
+          <w:rFonts w:ascii="Calibri" w:hAnsi="Calibri" w:cs="Calibri"/>
+          <w:sz w:val="28"/>
+          <w:szCs w:val="28"/>
+        </w:rPr>
+        <w:br w:type="page"/>
+      </w:r>
+    </w:p>
+    <w:p>
+      <w:pPr>
+        <w:spacing w:before="100" w:beforeAutospacing="1" w:after="100" w:afterAutospacing="1" w:line="240" w:lineRule="auto"/>
+        <w:ind w:left="720"/>
+        <w:rPr>
+          <w:rFonts w:ascii="Calibri" w:hAnsi="Calibri" w:cs="Calibri"/>
+          <w:sz w:val="28"/>
+          <w:szCs w:val="28"/>
+        </w:rPr>
+      </w:pPr>
+    </w:p>
+    <w:p>
+      <w:pPr>
+        <w:pStyle w:val="Heading1"/>
+        <w:jc w:val="center"/>
+        <w:rPr>
+          <w:rStyle w:val="Strong"/>
+          <w:rFonts w:ascii="Calibri" w:hAnsi="Calibri" w:cs="Calibri"/>
+          <w:sz w:val="144"/>
+          <w:szCs w:val="144"/>
+        </w:rPr>
+      </w:pPr>
+    </w:p>
+    <w:p>
+      <w:pPr>
+        <w:pStyle w:val="Heading1"/>
+        <w:jc w:val="center"/>
+        <w:rPr>
+          <w:rFonts w:asciiTheme="minorHAnsi" w:hAnsiTheme="minorHAnsi"/>
+          <w:b/>
+          <w:bCs/>
+        </w:rPr>
+      </w:pPr>
+      <w:bookmarkStart w:id="10" w:name="_Toc184414339"/>
+      <w:r>
+        <w:rPr>
+          <w:rStyle w:val="Strong"/>
+          <w:rFonts w:asciiTheme="minorHAnsi" w:hAnsiTheme="minorHAnsi" w:cs="Calibri"/>
+          <w:b w:val="0"/>
+          <w:bCs w:val="0"/>
+          <w:sz w:val="144"/>
+          <w:szCs w:val="144"/>
+        </w:rPr>
+        <w:t>Prototipo Figma</w:t>
+      </w:r>
+      <w:bookmarkEnd w:id="10"/>
+    </w:p>
     <w:sectPr>
+      <w:footerReference w:type="default" r:id="rId16"/>
       <w:pgSz w:w="11906" w:h="16838"/>
       <w:pgMar w:top="1417" w:right="1701" w:bottom="1417" w:left="1701" w:header="708" w:footer="708" w:gutter="0"/>
       <w:pgNumType w:start="0"/>
@@ -2990,6 +4084,98 @@
     </w:sectPr>
   </w:body>
 </w:document>
+</file>
+
+<file path=word/endnotes.xml><?xml version="1.0" encoding="utf-8"?>
+<w:endnotes xmlns:wpc="http://schemas.microsoft.com/office/word/2010/wordprocessingCanvas" xmlns:cx="http://schemas.microsoft.com/office/drawing/2014/chartex" xmlns:cx1="http://schemas.microsoft.com/office/drawing/2015/9/8/chartex" xmlns:cx2="http://schemas.microsoft.com/office/drawing/2015/10/21/chartex" xmlns:cx3="http://schemas.microsoft.com/office/drawing/2016/5/9/chartex" xmlns:cx4="http://schemas.microsoft.com/office/drawing/2016/5/10/chartex" xmlns:cx5="http://schemas.microsoft.com/office/drawing/2016/5/11/chartex" xmlns:cx6="http://schemas.microsoft.com/office/drawing/2016/5/12/chartex" xmlns:cx7="http://schemas.microsoft.com/office/drawing/2016/5/13/chartex" xmlns:cx8="http://schemas.microsoft.com/office/drawing/2016/5/14/chartex" xmlns:mc="http://schemas.openxmlformats.org/markup-compatibility/2006" xmlns:aink="http://schemas.microsoft.com/office/drawing/2016/ink" xmlns:am3d="http://schemas.microsoft.com/office/drawing/2017/model3d" xmlns:o="urn:schemas-microsoft-com:office:office" xmlns:oel="http://schemas.microsoft.com/office/2019/extlst" xmlns:r="http://schemas.openxmlformats.org/officeDocument/2006/relationships" xmlns:m="http://schemas.openxmlformats.org/officeDocument/2006/math" xmlns:v="urn:schemas-microsoft-com:vml" xmlns:wp14="http://schemas.microsoft.com/office/word/2010/wordprocessingDrawing" xmlns:wp="http://schemas.openxmlformats.org/drawingml/2006/wordprocessingDrawing" xmlns:w10="urn:schemas-microsoft-com:office:word" xmlns:w="http://schemas.openxmlformats.org/wordprocessingml/2006/main" xmlns:w14="http://schemas.microsoft.com/office/word/2010/wordml" xmlns:w15="http://schemas.microsoft.com/office/word/2012/wordml" xmlns:w16cex="http://schemas.microsoft.com/office/word/2018/wordml/cex" xmlns:w16cid="http://schemas.microsoft.com/office/word/2016/wordml/cid" xmlns:w16="http://schemas.microsoft.com/office/word/2018/wordml" xmlns:w16du="http://schemas.microsoft.com/office/word/2023/wordml/word16du" xmlns:w16sdtdh="http://schemas.microsoft.com/office/word/2020/wordml/sdtdatahash" xmlns:w16se="http://schemas.microsoft.com/office/word/2015/wordml/symex" xmlns:wpg="http://schemas.microsoft.com/office/word/2010/wordprocessingGroup" xmlns:wpi="http://schemas.microsoft.com/office/word/2010/wordprocessingInk" xmlns:wne="http://schemas.microsoft.com/office/word/2006/wordml" xmlns:wps="http://schemas.microsoft.com/office/word/2010/wordprocessingShape" mc:Ignorable="w14 w15 w16se w16cid w16 w16cex w16sdtdh w16du wp14">
+  <w:endnote w:type="separator" w:id="-1">
+    <w:p>
+      <w:pPr>
+        <w:spacing w:after="0" w:line="240" w:lineRule="auto"/>
+      </w:pPr>
+      <w:r>
+        <w:separator/>
+      </w:r>
+    </w:p>
+  </w:endnote>
+  <w:endnote w:type="continuationSeparator" w:id="0">
+    <w:p>
+      <w:pPr>
+        <w:spacing w:after="0" w:line="240" w:lineRule="auto"/>
+      </w:pPr>
+      <w:r>
+        <w:continuationSeparator/>
+      </w:r>
+    </w:p>
+  </w:endnote>
+</w:endnotes>
+</file>
+
+<file path=word/footer1.xml><?xml version="1.0" encoding="utf-8"?>
+<w:ftr xmlns:wpc="http://schemas.microsoft.com/office/word/2010/wordprocessingCanvas" xmlns:cx="http://schemas.microsoft.com/office/drawing/2014/chartex" xmlns:cx1="http://schemas.microsoft.com/office/drawing/2015/9/8/chartex" xmlns:cx2="http://schemas.microsoft.com/office/drawing/2015/10/21/chartex" xmlns:cx3="http://schemas.microsoft.com/office/drawing/2016/5/9/chartex" xmlns:cx4="http://schemas.microsoft.com/office/drawing/2016/5/10/chartex" xmlns:cx5="http://schemas.microsoft.com/office/drawing/2016/5/11/chartex" xmlns:cx6="http://schemas.microsoft.com/office/drawing/2016/5/12/chartex" xmlns:cx7="http://schemas.microsoft.com/office/drawing/2016/5/13/chartex" xmlns:cx8="http://schemas.microsoft.com/office/drawing/2016/5/14/chartex" xmlns:mc="http://schemas.openxmlformats.org/markup-compatibility/2006" xmlns:aink="http://schemas.microsoft.com/office/drawing/2016/ink" xmlns:am3d="http://schemas.microsoft.com/office/drawing/2017/model3d" xmlns:o="urn:schemas-microsoft-com:office:office" xmlns:oel="http://schemas.microsoft.com/office/2019/extlst" xmlns:r="http://schemas.openxmlformats.org/officeDocument/2006/relationships" xmlns:m="http://schemas.openxmlformats.org/officeDocument/2006/math" xmlns:v="urn:schemas-microsoft-com:vml" xmlns:wp14="http://schemas.microsoft.com/office/word/2010/wordprocessingDrawing" xmlns:wp="http://schemas.openxmlformats.org/drawingml/2006/wordprocessingDrawing" xmlns:w10="urn:schemas-microsoft-com:office:word" xmlns:w="http://schemas.openxmlformats.org/wordprocessingml/2006/main" xmlns:w14="http://schemas.microsoft.com/office/word/2010/wordml" xmlns:w15="http://schemas.microsoft.com/office/word/2012/wordml" xmlns:w16cex="http://schemas.microsoft.com/office/word/2018/wordml/cex" xmlns:w16cid="http://schemas.microsoft.com/office/word/2016/wordml/cid" xmlns:w16="http://schemas.microsoft.com/office/word/2018/wordml" xmlns:w16du="http://schemas.microsoft.com/office/word/2023/wordml/word16du" xmlns:w16sdtdh="http://schemas.microsoft.com/office/word/2020/wordml/sdtdatahash" xmlns:w16se="http://schemas.microsoft.com/office/word/2015/wordml/symex" xmlns:wpg="http://schemas.microsoft.com/office/word/2010/wordprocessingGroup" xmlns:wpi="http://schemas.microsoft.com/office/word/2010/wordprocessingInk" xmlns:wne="http://schemas.microsoft.com/office/word/2006/wordml" xmlns:wps="http://schemas.microsoft.com/office/word/2010/wordprocessingShape" mc:Ignorable="w14 w15 w16se w16cid w16 w16cex w16sdtdh w16du wp14">
+  <w:sdt>
+    <w:sdtPr>
+      <w:id w:val="-753975459"/>
+      <w:docPartObj>
+        <w:docPartGallery w:val="Page Numbers (Bottom of Page)"/>
+        <w:docPartUnique/>
+      </w:docPartObj>
+    </w:sdtPr>
+    <w:sdtContent>
+      <w:p>
+        <w:pPr>
+          <w:pStyle w:val="Footer"/>
+          <w:jc w:val="right"/>
+        </w:pPr>
+        <w:r>
+          <w:fldChar w:fldCharType="begin"/>
+        </w:r>
+        <w:r>
+          <w:instrText>PAGE   \* MERGEFORMAT</w:instrText>
+        </w:r>
+        <w:r>
+          <w:fldChar w:fldCharType="separate"/>
+        </w:r>
+        <w:r>
+          <w:t>2</w:t>
+        </w:r>
+        <w:r>
+          <w:fldChar w:fldCharType="end"/>
+        </w:r>
+      </w:p>
+    </w:sdtContent>
+  </w:sdt>
+  <w:p>
+    <w:pPr>
+      <w:pStyle w:val="Footer"/>
+    </w:pPr>
+  </w:p>
+</w:ftr>
+</file>
+
+<file path=word/footnotes.xml><?xml version="1.0" encoding="utf-8"?>
+<w:footnotes xmlns:wpc="http://schemas.microsoft.com/office/word/2010/wordprocessingCanvas" xmlns:cx="http://schemas.microsoft.com/office/drawing/2014/chartex" xmlns:cx1="http://schemas.microsoft.com/office/drawing/2015/9/8/chartex" xmlns:cx2="http://schemas.microsoft.com/office/drawing/2015/10/21/chartex" xmlns:cx3="http://schemas.microsoft.com/office/drawing/2016/5/9/chartex" xmlns:cx4="http://schemas.microsoft.com/office/drawing/2016/5/10/chartex" xmlns:cx5="http://schemas.microsoft.com/office/drawing/2016/5/11/chartex" xmlns:cx6="http://schemas.microsoft.com/office/drawing/2016/5/12/chartex" xmlns:cx7="http://schemas.microsoft.com/office/drawing/2016/5/13/chartex" xmlns:cx8="http://schemas.microsoft.com/office/drawing/2016/5/14/chartex" xmlns:mc="http://schemas.openxmlformats.org/markup-compatibility/2006" xmlns:aink="http://schemas.microsoft.com/office/drawing/2016/ink" xmlns:am3d="http://schemas.microsoft.com/office/drawing/2017/model3d" xmlns:o="urn:schemas-microsoft-com:office:office" xmlns:oel="http://schemas.microsoft.com/office/2019/extlst" xmlns:r="http://schemas.openxmlformats.org/officeDocument/2006/relationships" xmlns:m="http://schemas.openxmlformats.org/officeDocument/2006/math" xmlns:v="urn:schemas-microsoft-com:vml" xmlns:wp14="http://schemas.microsoft.com/office/word/2010/wordprocessingDrawing" xmlns:wp="http://schemas.openxmlformats.org/drawingml/2006/wordprocessingDrawing" xmlns:w10="urn:schemas-microsoft-com:office:word" xmlns:w="http://schemas.openxmlformats.org/wordprocessingml/2006/main" xmlns:w14="http://schemas.microsoft.com/office/word/2010/wordml" xmlns:w15="http://schemas.microsoft.com/office/word/2012/wordml" xmlns:w16cex="http://schemas.microsoft.com/office/word/2018/wordml/cex" xmlns:w16cid="http://schemas.microsoft.com/office/word/2016/wordml/cid" xmlns:w16="http://schemas.microsoft.com/office/word/2018/wordml" xmlns:w16du="http://schemas.microsoft.com/office/word/2023/wordml/word16du" xmlns:w16sdtdh="http://schemas.microsoft.com/office/word/2020/wordml/sdtdatahash" xmlns:w16se="http://schemas.microsoft.com/office/word/2015/wordml/symex" xmlns:wpg="http://schemas.microsoft.com/office/word/2010/wordprocessingGroup" xmlns:wpi="http://schemas.microsoft.com/office/word/2010/wordprocessingInk" xmlns:wne="http://schemas.microsoft.com/office/word/2006/wordml" xmlns:wps="http://schemas.microsoft.com/office/word/2010/wordprocessingShape" mc:Ignorable="w14 w15 w16se w16cid w16 w16cex w16sdtdh w16du wp14">
+  <w:footnote w:type="separator" w:id="-1">
+    <w:p>
+      <w:pPr>
+        <w:spacing w:after="0" w:line="240" w:lineRule="auto"/>
+      </w:pPr>
+      <w:r>
+        <w:separator/>
+      </w:r>
+    </w:p>
+  </w:footnote>
+  <w:footnote w:type="continuationSeparator" w:id="0">
+    <w:p>
+      <w:pPr>
+        <w:spacing w:after="0" w:line="240" w:lineRule="auto"/>
+      </w:pPr>
+      <w:r>
+        <w:continuationSeparator/>
+      </w:r>
+    </w:p>
+  </w:footnote>
+</w:footnotes>
 </file>
 
 <file path=word/numbering.xml><?xml version="1.0" encoding="utf-8"?>
@@ -4040,8 +5226,8 @@
   <w:abstractNum w:abstractNumId="7" w15:restartNumberingAfterBreak="0">
     <w:nsid w:val="75BE537E"/>
     <w:multiLevelType w:val="hybridMultilevel"/>
-    <w:tmpl w:val="7C9E4A9E"/>
-    <w:lvl w:ilvl="0" w:tplc="0C0A000F">
+    <w:tmpl w:val="7374B878"/>
+    <w:lvl w:ilvl="0" w:tplc="4522B0A2">
       <w:start w:val="1"/>
       <w:numFmt w:val="decimal"/>
       <w:lvlText w:val="%1."/>
@@ -4051,6 +5237,10 @@
       </w:pPr>
       <w:rPr>
         <w:rFonts w:hint="default"/>
+        <w:b w:val="0"/>
+        <w:bCs w:val="0"/>
+        <w:sz w:val="40"/>
+        <w:szCs w:val="40"/>
       </w:rPr>
     </w:lvl>
     <w:lvl w:ilvl="1" w:tplc="0C0A0019" w:tentative="1">
@@ -5292,6 +6482,113 @@
       <w:szCs w:val="20"/>
     </w:rPr>
   </w:style>
+  <w:style w:type="paragraph" w:styleId="TOCHeading">
+    <w:name w:val="TOC Heading"/>
+    <w:basedOn w:val="Heading1"/>
+    <w:next w:val="Normal"/>
+    <w:uiPriority w:val="39"/>
+    <w:unhideWhenUsed/>
+    <w:qFormat/>
+    <w:rsid w:val="00D56867"/>
+    <w:pPr>
+      <w:spacing w:before="240" w:after="0"/>
+      <w:outlineLvl w:val="9"/>
+    </w:pPr>
+    <w:rPr>
+      <w:kern w:val="0"/>
+      <w:sz w:val="32"/>
+      <w:szCs w:val="32"/>
+      <w:lang w:eastAsia="es-ES"/>
+      <w14:ligatures w14:val="none"/>
+    </w:rPr>
+  </w:style>
+  <w:style w:type="paragraph" w:styleId="TOC1">
+    <w:name w:val="toc 1"/>
+    <w:basedOn w:val="Normal"/>
+    <w:next w:val="Normal"/>
+    <w:autoRedefine/>
+    <w:uiPriority w:val="39"/>
+    <w:unhideWhenUsed/>
+    <w:rsid w:val="00D56867"/>
+    <w:pPr>
+      <w:tabs>
+        <w:tab w:val="left" w:pos="480"/>
+        <w:tab w:val="right" w:leader="dot" w:pos="8494"/>
+      </w:tabs>
+      <w:spacing w:after="100"/>
+    </w:pPr>
+    <w:rPr>
+      <w:noProof/>
+    </w:rPr>
+  </w:style>
+  <w:style w:type="paragraph" w:styleId="TOC2">
+    <w:name w:val="toc 2"/>
+    <w:basedOn w:val="Normal"/>
+    <w:next w:val="Normal"/>
+    <w:autoRedefine/>
+    <w:uiPriority w:val="39"/>
+    <w:unhideWhenUsed/>
+    <w:rsid w:val="00D56867"/>
+    <w:pPr>
+      <w:spacing w:after="100"/>
+      <w:ind w:left="220"/>
+    </w:pPr>
+  </w:style>
+  <w:style w:type="character" w:styleId="Hyperlink">
+    <w:name w:val="Hyperlink"/>
+    <w:basedOn w:val="DefaultParagraphFont"/>
+    <w:uiPriority w:val="99"/>
+    <w:unhideWhenUsed/>
+    <w:rsid w:val="00D56867"/>
+    <w:rPr>
+      <w:color w:val="467886" w:themeColor="hyperlink"/>
+      <w:u w:val="single"/>
+    </w:rPr>
+  </w:style>
+  <w:style w:type="paragraph" w:styleId="Header">
+    <w:name w:val="header"/>
+    <w:basedOn w:val="Normal"/>
+    <w:link w:val="HeaderChar"/>
+    <w:uiPriority w:val="99"/>
+    <w:unhideWhenUsed/>
+    <w:rsid w:val="00470B56"/>
+    <w:pPr>
+      <w:tabs>
+        <w:tab w:val="center" w:pos="4252"/>
+        <w:tab w:val="right" w:pos="8504"/>
+      </w:tabs>
+      <w:spacing w:after="0" w:line="240" w:lineRule="auto"/>
+    </w:pPr>
+  </w:style>
+  <w:style w:type="character" w:customStyle="1" w:styleId="HeaderChar">
+    <w:name w:val="Header Char"/>
+    <w:basedOn w:val="DefaultParagraphFont"/>
+    <w:link w:val="Header"/>
+    <w:uiPriority w:val="99"/>
+    <w:rsid w:val="00470B56"/>
+  </w:style>
+  <w:style w:type="paragraph" w:styleId="Footer">
+    <w:name w:val="footer"/>
+    <w:basedOn w:val="Normal"/>
+    <w:link w:val="FooterChar"/>
+    <w:uiPriority w:val="99"/>
+    <w:unhideWhenUsed/>
+    <w:rsid w:val="00470B56"/>
+    <w:pPr>
+      <w:tabs>
+        <w:tab w:val="center" w:pos="4252"/>
+        <w:tab w:val="right" w:pos="8504"/>
+      </w:tabs>
+      <w:spacing w:after="0" w:line="240" w:lineRule="auto"/>
+    </w:pPr>
+  </w:style>
+  <w:style w:type="character" w:customStyle="1" w:styleId="FooterChar">
+    <w:name w:val="Footer Char"/>
+    <w:basedOn w:val="DefaultParagraphFont"/>
+    <w:link w:val="Footer"/>
+    <w:uiPriority w:val="99"/>
+    <w:rsid w:val="00470B56"/>
+  </w:style>
 </w:styles>
 </file>
 
@@ -6209,7 +7506,7 @@
         <a:p>
           <a:r>
             <a:rPr lang="es-ES"/>
-            <a:t>Empanadas</a:t>
+            <a:t>Panadería</a:t>
           </a:r>
         </a:p>
       </dgm:t>
@@ -6281,7 +7578,7 @@
         <a:p>
           <a:r>
             <a:rPr lang="es-ES"/>
-            <a:t>Panadería</a:t>
+            <a:t>Empanadas</a:t>
           </a:r>
         </a:p>
       </dgm:t>
@@ -6735,7 +8032,7 @@
   <dgm:whole/>
   <dgm:extLst>
     <a:ext uri="http://schemas.microsoft.com/office/drawing/2008/diagram">
-      <dsp:dataModelExt xmlns:dsp="http://schemas.microsoft.com/office/drawing/2008/diagram" relId="rId13" minVer="http://schemas.openxmlformats.org/drawingml/2006/diagram"/>
+      <dsp:dataModelExt xmlns:dsp="http://schemas.microsoft.com/office/drawing/2008/diagram" relId="rId15" minVer="http://schemas.openxmlformats.org/drawingml/2006/diagram"/>
     </a:ext>
   </dgm:extLst>
 </dgm:dataModel>
@@ -7399,7 +8696,7 @@
           </a:pPr>
           <a:r>
             <a:rPr lang="es-ES" sz="1500" kern="1200"/>
-            <a:t>Empanadas</a:t>
+            <a:t>Panadería</a:t>
           </a:r>
         </a:p>
       </dsp:txBody>
@@ -7555,7 +8852,7 @@
           </a:pPr>
           <a:r>
             <a:rPr lang="es-ES" sz="1500" kern="1200"/>
-            <a:t>Panadería</a:t>
+            <a:t>Empanadas</a:t>
           </a:r>
         </a:p>
       </dsp:txBody>

</xml_diff>

<commit_message>
feat(DWDA): last changes in final task eval1
</commit_message>
<xml_diff>
--- a/DWDI/Eval1/Trabajo_final/Solucion_BBM.docx
+++ b/DWDI/Eval1/Trabajo_final/Solucion_BBM.docx
@@ -359,7 +359,7 @@
                                 <w:sdtContent>
                                   <w:p>
                                     <w:pPr>
-                                      <w:pStyle w:val="NoSpacing"/>
+                                      <w:pStyle w:val="Sinespaciado"/>
                                       <w:jc w:val="right"/>
                                       <w:rPr>
                                         <w:color w:val="595959" w:themeColor="text1" w:themeTint="A6"/>
@@ -380,7 +380,7 @@
                               </w:sdt>
                               <w:p>
                                 <w:pPr>
-                                  <w:pStyle w:val="NoSpacing"/>
+                                  <w:pStyle w:val="Sinespaciado"/>
                                   <w:jc w:val="right"/>
                                   <w:rPr>
                                     <w:color w:val="595959" w:themeColor="text1" w:themeTint="A6"/>
@@ -459,7 +459,7 @@
                           <w:sdtContent>
                             <w:p>
                               <w:pPr>
-                                <w:pStyle w:val="NoSpacing"/>
+                                <w:pStyle w:val="Sinespaciado"/>
                                 <w:jc w:val="right"/>
                                 <w:rPr>
                                   <w:color w:val="595959" w:themeColor="text1" w:themeTint="A6"/>
@@ -480,7 +480,7 @@
                         </w:sdt>
                         <w:p>
                           <w:pPr>
-                            <w:pStyle w:val="NoSpacing"/>
+                            <w:pStyle w:val="Sinespaciado"/>
                             <w:jc w:val="right"/>
                             <w:rPr>
                               <w:color w:val="595959" w:themeColor="text1" w:themeTint="A6"/>
@@ -587,7 +587,7 @@
                             <w:txbxContent>
                               <w:p>
                                 <w:pPr>
-                                  <w:pStyle w:val="NoSpacing"/>
+                                  <w:pStyle w:val="Sinespaciado"/>
                                   <w:jc w:val="right"/>
                                   <w:rPr>
                                     <w:color w:val="156082" w:themeColor="accent1"/>
@@ -606,7 +606,7 @@
                               </w:p>
                               <w:p>
                                 <w:pPr>
-                                  <w:pStyle w:val="NoSpacing"/>
+                                  <w:pStyle w:val="Sinespaciado"/>
                                   <w:jc w:val="right"/>
                                   <w:rPr>
                                     <w:color w:val="595959" w:themeColor="text1" w:themeTint="A6"/>
@@ -667,7 +667,7 @@
                       <w:txbxContent>
                         <w:p>
                           <w:pPr>
-                            <w:pStyle w:val="NoSpacing"/>
+                            <w:pStyle w:val="Sinespaciado"/>
                             <w:jc w:val="right"/>
                             <w:rPr>
                               <w:color w:val="156082" w:themeColor="accent1"/>
@@ -686,7 +686,7 @@
                         </w:p>
                         <w:p>
                           <w:pPr>
-                            <w:pStyle w:val="NoSpacing"/>
+                            <w:pStyle w:val="Sinespaciado"/>
                             <w:jc w:val="right"/>
                             <w:rPr>
                               <w:color w:val="595959" w:themeColor="text1" w:themeTint="A6"/>
@@ -987,7 +987,13 @@
     <w:sdt>
       <w:sdtPr>
         <w:rPr>
-          <w:lang w:val="en-GB"/>
+          <w:rFonts w:asciiTheme="minorHAnsi" w:eastAsiaTheme="minorHAnsi" w:hAnsiTheme="minorHAnsi" w:cstheme="minorBidi"/>
+          <w:color w:val="auto"/>
+          <w:kern w:val="2"/>
+          <w:sz w:val="22"/>
+          <w:szCs w:val="22"/>
+          <w:lang w:val="en-GB" w:eastAsia="en-US"/>
+          <w14:ligatures w14:val="standardContextual"/>
         </w:rPr>
         <w:id w:val="-301011004"/>
         <w:docPartObj>
@@ -997,21 +1003,14 @@
       </w:sdtPr>
       <w:sdtEndPr>
         <w:rPr>
-          <w:rFonts w:asciiTheme="minorHAnsi" w:eastAsiaTheme="minorHAnsi" w:hAnsiTheme="minorHAnsi" w:cstheme="minorBidi"/>
           <w:b/>
           <w:bCs/>
-          <w:color w:val="auto"/>
-          <w:kern w:val="2"/>
-          <w:sz w:val="22"/>
-          <w:szCs w:val="22"/>
-          <w:lang w:eastAsia="en-US"/>
-          <w14:ligatures w14:val="standardContextual"/>
         </w:rPr>
       </w:sdtEndPr>
       <w:sdtContent>
         <w:p>
           <w:pPr>
-            <w:pStyle w:val="TOCHeading"/>
+            <w:pStyle w:val="TtuloTDC"/>
           </w:pPr>
           <w:proofErr w:type="spellStart"/>
           <w:r>
@@ -1030,7 +1029,7 @@
         </w:p>
         <w:p>
           <w:pPr>
-            <w:pStyle w:val="TOC1"/>
+            <w:pStyle w:val="TDC1"/>
             <w:spacing w:line="360" w:lineRule="auto"/>
             <w:rPr>
               <w:rFonts w:eastAsiaTheme="minorEastAsia"/>
@@ -1051,7 +1050,7 @@
           <w:hyperlink w:anchor="_Toc184414329" w:history="1">
             <w:r>
               <w:rPr>
-                <w:rStyle w:val="Hyperlink"/>
+                <w:rStyle w:val="Hipervnculo"/>
               </w:rPr>
               <w:t>1.</w:t>
             </w:r>
@@ -1066,7 +1065,7 @@
             </w:r>
             <w:r>
               <w:rPr>
-                <w:rStyle w:val="Hyperlink"/>
+                <w:rStyle w:val="Hipervnculo"/>
               </w:rPr>
               <w:t>Tipo estructura de navegación:</w:t>
             </w:r>
@@ -1115,7 +1114,7 @@
         </w:p>
         <w:p>
           <w:pPr>
-            <w:pStyle w:val="TOC1"/>
+            <w:pStyle w:val="TDC1"/>
             <w:spacing w:line="360" w:lineRule="auto"/>
             <w:rPr>
               <w:rFonts w:eastAsiaTheme="minorEastAsia"/>
@@ -1127,7 +1126,7 @@
           <w:hyperlink w:anchor="_Toc184414330" w:history="1">
             <w:r>
               <w:rPr>
-                <w:rStyle w:val="Hyperlink"/>
+                <w:rStyle w:val="Hipervnculo"/>
                 <w:rFonts w:eastAsia="Times New Roman"/>
                 <w:lang w:eastAsia="es-ES"/>
               </w:rPr>
@@ -1144,7 +1143,7 @@
             </w:r>
             <w:r>
               <w:rPr>
-                <w:rStyle w:val="Hyperlink"/>
+                <w:rStyle w:val="Hipervnculo"/>
                 <w:rFonts w:eastAsia="Times New Roman"/>
                 <w:lang w:eastAsia="es-ES"/>
               </w:rPr>
@@ -1195,7 +1194,7 @@
         </w:p>
         <w:p>
           <w:pPr>
-            <w:pStyle w:val="TOC1"/>
+            <w:pStyle w:val="TDC1"/>
             <w:spacing w:line="360" w:lineRule="auto"/>
             <w:rPr>
               <w:rFonts w:eastAsiaTheme="minorEastAsia"/>
@@ -1207,7 +1206,7 @@
           <w:hyperlink w:anchor="_Toc184414331" w:history="1">
             <w:r>
               <w:rPr>
-                <w:rStyle w:val="Hyperlink"/>
+                <w:rStyle w:val="Hipervnculo"/>
                 <w:lang w:eastAsia="es-ES"/>
               </w:rPr>
               <w:t>3.</w:t>
@@ -1223,7 +1222,7 @@
             </w:r>
             <w:r>
               <w:rPr>
-                <w:rStyle w:val="Hyperlink"/>
+                <w:rStyle w:val="Hipervnculo"/>
                 <w:lang w:eastAsia="es-ES"/>
               </w:rPr>
               <w:t>Guía de estilos:</w:t>
@@ -1273,7 +1272,7 @@
         </w:p>
         <w:p>
           <w:pPr>
-            <w:pStyle w:val="TOC2"/>
+            <w:pStyle w:val="TDC2"/>
             <w:tabs>
               <w:tab w:val="right" w:leader="dot" w:pos="8494"/>
             </w:tabs>
@@ -1289,7 +1288,7 @@
           <w:hyperlink w:anchor="_Toc184414332" w:history="1">
             <w:r>
               <w:rPr>
-                <w:rStyle w:val="Hyperlink"/>
+                <w:rStyle w:val="Hipervnculo"/>
                 <w:noProof/>
               </w:rPr>
               <w:t>1. Introducción</w:t>
@@ -1346,7 +1345,7 @@
         </w:p>
         <w:p>
           <w:pPr>
-            <w:pStyle w:val="TOC2"/>
+            <w:pStyle w:val="TDC2"/>
             <w:tabs>
               <w:tab w:val="right" w:leader="dot" w:pos="8494"/>
             </w:tabs>
@@ -1362,7 +1361,7 @@
           <w:hyperlink w:anchor="_Toc184414333" w:history="1">
             <w:r>
               <w:rPr>
-                <w:rStyle w:val="Hyperlink"/>
+                <w:rStyle w:val="Hipervnculo"/>
                 <w:noProof/>
               </w:rPr>
               <w:t>2. Identidad visual</w:t>
@@ -1419,7 +1418,7 @@
         </w:p>
         <w:p>
           <w:pPr>
-            <w:pStyle w:val="TOC2"/>
+            <w:pStyle w:val="TDC2"/>
             <w:tabs>
               <w:tab w:val="right" w:leader="dot" w:pos="8494"/>
             </w:tabs>
@@ -1435,7 +1434,7 @@
           <w:hyperlink w:anchor="_Toc184414334" w:history="1">
             <w:r>
               <w:rPr>
-                <w:rStyle w:val="Hyperlink"/>
+                <w:rStyle w:val="Hipervnculo"/>
                 <w:noProof/>
               </w:rPr>
               <w:t>3. Elementos gráficos y estilos</w:t>
@@ -1492,7 +1491,7 @@
         </w:p>
         <w:p>
           <w:pPr>
-            <w:pStyle w:val="TOC2"/>
+            <w:pStyle w:val="TDC2"/>
             <w:tabs>
               <w:tab w:val="right" w:leader="dot" w:pos="8494"/>
             </w:tabs>
@@ -1508,7 +1507,7 @@
           <w:hyperlink w:anchor="_Toc184414335" w:history="1">
             <w:r>
               <w:rPr>
-                <w:rStyle w:val="Hyperlink"/>
+                <w:rStyle w:val="Hipervnculo"/>
                 <w:noProof/>
               </w:rPr>
               <w:t>4. Diseño web</w:t>
@@ -1565,7 +1564,7 @@
         </w:p>
         <w:p>
           <w:pPr>
-            <w:pStyle w:val="TOC2"/>
+            <w:pStyle w:val="TDC2"/>
             <w:tabs>
               <w:tab w:val="right" w:leader="dot" w:pos="8494"/>
             </w:tabs>
@@ -1581,7 +1580,7 @@
           <w:hyperlink w:anchor="_Toc184414336" w:history="1">
             <w:r>
               <w:rPr>
-                <w:rStyle w:val="Hyperlink"/>
+                <w:rStyle w:val="Hipervnculo"/>
                 <w:noProof/>
               </w:rPr>
               <w:t>5. Contenido escrito y tono de voz</w:t>
@@ -1638,7 +1637,7 @@
         </w:p>
         <w:p>
           <w:pPr>
-            <w:pStyle w:val="TOC2"/>
+            <w:pStyle w:val="TDC2"/>
             <w:tabs>
               <w:tab w:val="right" w:leader="dot" w:pos="8494"/>
             </w:tabs>
@@ -1654,7 +1653,7 @@
           <w:hyperlink w:anchor="_Toc184414337" w:history="1">
             <w:r>
               <w:rPr>
-                <w:rStyle w:val="Hyperlink"/>
+                <w:rStyle w:val="Hipervnculo"/>
                 <w:rFonts w:ascii="Calibri" w:hAnsi="Calibri" w:cs="Calibri"/>
                 <w:noProof/>
               </w:rPr>
@@ -1712,7 +1711,7 @@
         </w:p>
         <w:p>
           <w:pPr>
-            <w:pStyle w:val="TOC2"/>
+            <w:pStyle w:val="TDC2"/>
             <w:tabs>
               <w:tab w:val="right" w:leader="dot" w:pos="8494"/>
             </w:tabs>
@@ -1728,7 +1727,7 @@
           <w:hyperlink w:anchor="_Toc184414338" w:history="1">
             <w:r>
               <w:rPr>
-                <w:rStyle w:val="Hyperlink"/>
+                <w:rStyle w:val="Hipervnculo"/>
                 <w:noProof/>
               </w:rPr>
               <w:t>7. Ejemplos de uso</w:t>
@@ -1785,7 +1784,7 @@
         </w:p>
         <w:p>
           <w:pPr>
-            <w:pStyle w:val="TOC1"/>
+            <w:pStyle w:val="TDC1"/>
             <w:spacing w:line="360" w:lineRule="auto"/>
             <w:rPr>
               <w:rFonts w:eastAsiaTheme="minorEastAsia"/>
@@ -1797,7 +1796,7 @@
           <w:hyperlink w:anchor="_Toc184414339" w:history="1">
             <w:r>
               <w:rPr>
-                <w:rStyle w:val="Hyperlink"/>
+                <w:rStyle w:val="Hipervnculo"/>
               </w:rPr>
               <w:t>4.</w:t>
             </w:r>
@@ -1812,7 +1811,7 @@
             </w:r>
             <w:r>
               <w:rPr>
-                <w:rStyle w:val="Hyperlink"/>
+                <w:rStyle w:val="Hipervnculo"/>
                 <w:rFonts w:cs="Calibri"/>
               </w:rPr>
               <w:t>Prototipo Figma</w:t>
@@ -1896,7 +1895,7 @@
     </w:p>
     <w:p>
       <w:pPr>
-        <w:pStyle w:val="Heading1"/>
+        <w:pStyle w:val="Ttulo1"/>
         <w:numPr>
           <w:ilvl w:val="0"/>
           <w:numId w:val="1"/>
@@ -2171,7 +2170,7 @@
     </w:p>
     <w:p>
       <w:pPr>
-        <w:pStyle w:val="Heading1"/>
+        <w:pStyle w:val="Ttulo1"/>
         <w:numPr>
           <w:ilvl w:val="0"/>
           <w:numId w:val="1"/>
@@ -2226,7 +2225,7 @@
     </w:p>
     <w:p>
       <w:pPr>
-        <w:pStyle w:val="Heading1"/>
+        <w:pStyle w:val="Ttulo1"/>
         <w:numPr>
           <w:ilvl w:val="0"/>
           <w:numId w:val="1"/>
@@ -2247,12 +2246,12 @@
     </w:p>
     <w:p>
       <w:pPr>
-        <w:pStyle w:val="Heading2"/>
+        <w:pStyle w:val="Ttulo2"/>
       </w:pPr>
       <w:bookmarkStart w:id="3" w:name="_Toc184414332"/>
       <w:r>
         <w:rPr>
-          <w:rStyle w:val="Strong"/>
+          <w:rStyle w:val="Textoennegrita"/>
           <w:b w:val="0"/>
           <w:bCs w:val="0"/>
         </w:rPr>
@@ -2269,7 +2268,7 @@
         </w:numPr>
         <w:jc w:val="both"/>
         <w:rPr>
-          <w:rStyle w:val="Strong"/>
+          <w:rStyle w:val="Textoennegrita"/>
           <w:rFonts w:ascii="Calibri" w:hAnsi="Calibri" w:cs="Calibri"/>
           <w:b w:val="0"/>
           <w:bCs w:val="0"/>
@@ -2279,7 +2278,7 @@
       </w:pPr>
       <w:r>
         <w:rPr>
-          <w:rStyle w:val="Strong"/>
+          <w:rStyle w:val="Textoennegrita"/>
           <w:rFonts w:ascii="Calibri" w:eastAsiaTheme="majorEastAsia" w:hAnsi="Calibri" w:cs="Calibri"/>
           <w:sz w:val="28"/>
           <w:szCs w:val="28"/>
@@ -2316,7 +2315,7 @@
         </w:numPr>
         <w:jc w:val="both"/>
         <w:rPr>
-          <w:rStyle w:val="Strong"/>
+          <w:rStyle w:val="Textoennegrita"/>
           <w:rFonts w:ascii="Calibri" w:hAnsi="Calibri" w:cs="Calibri"/>
           <w:b w:val="0"/>
           <w:bCs w:val="0"/>
@@ -2326,7 +2325,7 @@
       </w:pPr>
       <w:r>
         <w:rPr>
-          <w:rStyle w:val="Strong"/>
+          <w:rStyle w:val="Textoennegrita"/>
           <w:rFonts w:ascii="Calibri" w:eastAsiaTheme="majorEastAsia" w:hAnsi="Calibri" w:cs="Calibri"/>
           <w:sz w:val="28"/>
           <w:szCs w:val="28"/>
@@ -2363,12 +2362,12 @@
     </w:p>
     <w:p>
       <w:pPr>
-        <w:pStyle w:val="Heading2"/>
+        <w:pStyle w:val="Ttulo2"/>
       </w:pPr>
       <w:bookmarkStart w:id="4" w:name="_Toc184414333"/>
       <w:r>
         <w:rPr>
-          <w:rStyle w:val="Strong"/>
+          <w:rStyle w:val="Textoennegrita"/>
           <w:b w:val="0"/>
           <w:bCs w:val="0"/>
         </w:rPr>
@@ -2391,7 +2390,7 @@
       </w:pPr>
       <w:r>
         <w:rPr>
-          <w:rStyle w:val="Strong"/>
+          <w:rStyle w:val="Textoennegrita"/>
           <w:rFonts w:ascii="Calibri" w:eastAsiaTheme="majorEastAsia" w:hAnsi="Calibri" w:cs="Calibri"/>
           <w:sz w:val="28"/>
           <w:szCs w:val="28"/>
@@ -2414,7 +2413,7 @@
       </w:pPr>
       <w:r>
         <w:rPr>
-          <w:rStyle w:val="Strong"/>
+          <w:rStyle w:val="Textoennegrita"/>
           <w:rFonts w:ascii="Calibri" w:hAnsi="Calibri" w:cs="Calibri"/>
           <w:sz w:val="28"/>
           <w:szCs w:val="28"/>
@@ -2446,7 +2445,7 @@
       </w:pPr>
       <w:r>
         <w:rPr>
-          <w:rStyle w:val="Strong"/>
+          <w:rStyle w:val="Textoennegrita"/>
           <w:rFonts w:ascii="Calibri" w:hAnsi="Calibri" w:cs="Calibri"/>
           <w:sz w:val="28"/>
           <w:szCs w:val="28"/>
@@ -2478,7 +2477,7 @@
       </w:pPr>
       <w:r>
         <w:rPr>
-          <w:rStyle w:val="Strong"/>
+          <w:rStyle w:val="Textoennegrita"/>
           <w:rFonts w:ascii="Calibri" w:hAnsi="Calibri" w:cs="Calibri"/>
           <w:sz w:val="28"/>
           <w:szCs w:val="28"/>
@@ -2510,7 +2509,7 @@
       </w:pPr>
       <w:r>
         <w:rPr>
-          <w:rStyle w:val="Strong"/>
+          <w:rStyle w:val="Textoennegrita"/>
           <w:rFonts w:ascii="Calibri" w:hAnsi="Calibri" w:cs="Calibri"/>
           <w:sz w:val="28"/>
           <w:szCs w:val="28"/>
@@ -2542,7 +2541,7 @@
       </w:pPr>
       <w:r>
         <w:rPr>
-          <w:rStyle w:val="Strong"/>
+          <w:rStyle w:val="Textoennegrita"/>
           <w:rFonts w:ascii="Calibri" w:eastAsiaTheme="majorEastAsia" w:hAnsi="Calibri" w:cs="Calibri"/>
           <w:sz w:val="28"/>
           <w:szCs w:val="28"/>
@@ -2565,7 +2564,7 @@
       </w:pPr>
       <w:r>
         <w:rPr>
-          <w:rStyle w:val="Strong"/>
+          <w:rStyle w:val="Textoennegrita"/>
           <w:rFonts w:ascii="Calibri" w:hAnsi="Calibri" w:cs="Calibri"/>
           <w:sz w:val="28"/>
           <w:szCs w:val="28"/>
@@ -2648,7 +2647,7 @@
       </w:pPr>
       <w:r>
         <w:rPr>
-          <w:rStyle w:val="Strong"/>
+          <w:rStyle w:val="Textoennegrita"/>
           <w:rFonts w:ascii="Calibri" w:hAnsi="Calibri" w:cs="Calibri"/>
           <w:sz w:val="28"/>
           <w:szCs w:val="28"/>
@@ -2755,7 +2754,7 @@
       </w:pPr>
       <w:r>
         <w:rPr>
-          <w:rStyle w:val="Strong"/>
+          <w:rStyle w:val="Textoennegrita"/>
           <w:rFonts w:ascii="Calibri" w:eastAsiaTheme="majorEastAsia" w:hAnsi="Calibri" w:cs="Calibri"/>
           <w:sz w:val="28"/>
           <w:szCs w:val="28"/>
@@ -2778,7 +2777,7 @@
       </w:pPr>
       <w:r>
         <w:rPr>
-          <w:rStyle w:val="Strong"/>
+          <w:rStyle w:val="Textoennegrita"/>
           <w:rFonts w:ascii="Calibri" w:hAnsi="Calibri" w:cs="Calibri"/>
           <w:sz w:val="28"/>
           <w:szCs w:val="28"/>
@@ -2795,7 +2794,7 @@
       </w:r>
       <w:r>
         <w:rPr>
-          <w:rStyle w:val="HTMLCode"/>
+          <w:rStyle w:val="CdigoHTML"/>
           <w:rFonts w:ascii="Calibri" w:eastAsiaTheme="majorEastAsia" w:hAnsi="Calibri" w:cs="Calibri"/>
           <w:sz w:val="28"/>
           <w:szCs w:val="28"/>
@@ -2826,7 +2825,7 @@
       </w:pPr>
       <w:r>
         <w:rPr>
-          <w:rStyle w:val="Strong"/>
+          <w:rStyle w:val="Textoennegrita"/>
           <w:rFonts w:ascii="Calibri" w:hAnsi="Calibri" w:cs="Calibri"/>
           <w:sz w:val="28"/>
           <w:szCs w:val="28"/>
@@ -2844,7 +2843,7 @@
       </w:r>
       <w:r>
         <w:rPr>
-          <w:rStyle w:val="HTMLCode"/>
+          <w:rStyle w:val="CdigoHTML"/>
           <w:rFonts w:ascii="Calibri" w:eastAsiaTheme="majorEastAsia" w:hAnsi="Calibri" w:cs="Calibri"/>
           <w:sz w:val="28"/>
           <w:szCs w:val="28"/>
@@ -2963,7 +2962,7 @@
       </w:pPr>
       <w:r>
         <w:rPr>
-          <w:rStyle w:val="Strong"/>
+          <w:rStyle w:val="Textoennegrita"/>
           <w:rFonts w:ascii="Calibri" w:eastAsiaTheme="majorEastAsia" w:hAnsi="Calibri" w:cs="Calibri"/>
           <w:sz w:val="28"/>
           <w:szCs w:val="28"/>
@@ -3001,12 +3000,12 @@
     </w:p>
     <w:p>
       <w:pPr>
-        <w:pStyle w:val="Heading2"/>
+        <w:pStyle w:val="Ttulo2"/>
       </w:pPr>
       <w:bookmarkStart w:id="5" w:name="_Toc184414334"/>
       <w:r>
         <w:rPr>
-          <w:rStyle w:val="Strong"/>
+          <w:rStyle w:val="Textoennegrita"/>
           <w:b w:val="0"/>
           <w:bCs w:val="0"/>
         </w:rPr>
@@ -3029,7 +3028,7 @@
       </w:pPr>
       <w:r>
         <w:rPr>
-          <w:rStyle w:val="Strong"/>
+          <w:rStyle w:val="Textoennegrita"/>
           <w:rFonts w:ascii="Calibri" w:eastAsiaTheme="majorEastAsia" w:hAnsi="Calibri" w:cs="Calibri"/>
           <w:sz w:val="28"/>
           <w:szCs w:val="28"/>
@@ -3105,7 +3104,7 @@
       </w:pPr>
       <w:r>
         <w:rPr>
-          <w:rStyle w:val="Strong"/>
+          <w:rStyle w:val="Textoennegrita"/>
           <w:rFonts w:ascii="Calibri" w:eastAsiaTheme="majorEastAsia" w:hAnsi="Calibri" w:cs="Calibri"/>
           <w:sz w:val="28"/>
           <w:szCs w:val="28"/>
@@ -3137,7 +3136,7 @@
       </w:pPr>
       <w:r>
         <w:rPr>
-          <w:rStyle w:val="Strong"/>
+          <w:rStyle w:val="Textoennegrita"/>
           <w:rFonts w:ascii="Calibri" w:eastAsiaTheme="majorEastAsia" w:hAnsi="Calibri" w:cs="Calibri"/>
           <w:sz w:val="28"/>
           <w:szCs w:val="28"/>
@@ -3169,7 +3168,7 @@
       </w:pPr>
       <w:r>
         <w:rPr>
-          <w:rStyle w:val="Strong"/>
+          <w:rStyle w:val="Textoennegrita"/>
           <w:rFonts w:ascii="Calibri" w:eastAsiaTheme="majorEastAsia" w:hAnsi="Calibri" w:cs="Calibri"/>
           <w:sz w:val="28"/>
           <w:szCs w:val="28"/>
@@ -3195,12 +3194,12 @@
     </w:p>
     <w:p>
       <w:pPr>
-        <w:pStyle w:val="Heading2"/>
+        <w:pStyle w:val="Ttulo2"/>
       </w:pPr>
       <w:bookmarkStart w:id="6" w:name="_Toc184414335"/>
       <w:r>
         <w:rPr>
-          <w:rStyle w:val="Strong"/>
+          <w:rStyle w:val="Textoennegrita"/>
           <w:b w:val="0"/>
           <w:bCs w:val="0"/>
         </w:rPr>
@@ -3223,7 +3222,7 @@
       </w:pPr>
       <w:r>
         <w:rPr>
-          <w:rStyle w:val="Strong"/>
+          <w:rStyle w:val="Textoennegrita"/>
           <w:rFonts w:ascii="Calibri" w:eastAsiaTheme="majorEastAsia" w:hAnsi="Calibri" w:cs="Calibri"/>
           <w:sz w:val="28"/>
           <w:szCs w:val="28"/>
@@ -3246,7 +3245,7 @@
       </w:pPr>
       <w:r>
         <w:rPr>
-          <w:rStyle w:val="Strong"/>
+          <w:rStyle w:val="Textoennegrita"/>
           <w:rFonts w:ascii="Calibri" w:eastAsiaTheme="majorEastAsia" w:hAnsi="Calibri" w:cs="Calibri"/>
           <w:sz w:val="28"/>
           <w:szCs w:val="28"/>
@@ -3313,7 +3312,7 @@
       </w:pPr>
       <w:r>
         <w:rPr>
-          <w:rStyle w:val="Strong"/>
+          <w:rStyle w:val="Textoennegrita"/>
           <w:rFonts w:ascii="Calibri" w:eastAsiaTheme="majorEastAsia" w:hAnsi="Calibri" w:cs="Calibri"/>
           <w:sz w:val="28"/>
           <w:szCs w:val="28"/>
@@ -3345,7 +3344,7 @@
       </w:pPr>
       <w:r>
         <w:rPr>
-          <w:rStyle w:val="Strong"/>
+          <w:rStyle w:val="Textoennegrita"/>
           <w:rFonts w:ascii="Calibri" w:eastAsiaTheme="majorEastAsia" w:hAnsi="Calibri" w:cs="Calibri"/>
           <w:sz w:val="28"/>
           <w:szCs w:val="28"/>
@@ -3364,7 +3363,7 @@
       </w:r>
       <w:r>
         <w:rPr>
-          <w:rStyle w:val="Strong"/>
+          <w:rStyle w:val="Textoennegrita"/>
           <w:rFonts w:ascii="Calibri" w:eastAsiaTheme="majorEastAsia" w:hAnsi="Calibri" w:cs="Calibri"/>
           <w:sz w:val="28"/>
           <w:szCs w:val="28"/>
@@ -3425,7 +3424,7 @@
       </w:r>
       <w:r>
         <w:rPr>
-          <w:rStyle w:val="Strong"/>
+          <w:rStyle w:val="Textoennegrita"/>
           <w:rFonts w:ascii="Calibri" w:eastAsiaTheme="majorEastAsia" w:hAnsi="Calibri" w:cs="Calibri"/>
           <w:sz w:val="28"/>
           <w:szCs w:val="28"/>
@@ -3449,15 +3448,15 @@
           <w:numId w:val="6"/>
         </w:numPr>
         <w:rPr>
-          <w:rStyle w:val="Strong"/>
-          <w:rFonts w:ascii="Calibri" w:hAnsi="Calibri" w:cs="Calibri"/>
-          <w:sz w:val="28"/>
-          <w:szCs w:val="28"/>
-        </w:rPr>
-      </w:pPr>
-      <w:r>
-        <w:rPr>
-          <w:rStyle w:val="Strong"/>
+          <w:rStyle w:val="Textoennegrita"/>
+          <w:rFonts w:ascii="Calibri" w:hAnsi="Calibri" w:cs="Calibri"/>
+          <w:sz w:val="28"/>
+          <w:szCs w:val="28"/>
+        </w:rPr>
+      </w:pPr>
+      <w:r>
+        <w:rPr>
+          <w:rStyle w:val="Textoennegrita"/>
           <w:rFonts w:ascii="Calibri" w:eastAsiaTheme="majorEastAsia" w:hAnsi="Calibri" w:cs="Calibri"/>
           <w:b w:val="0"/>
           <w:bCs w:val="0"/>
@@ -3468,7 +3467,7 @@
       </w:r>
       <w:r>
         <w:rPr>
-          <w:rStyle w:val="Strong"/>
+          <w:rStyle w:val="Textoennegrita"/>
           <w:rFonts w:ascii="Calibri" w:eastAsiaTheme="majorEastAsia" w:hAnsi="Calibri" w:cs="Calibri"/>
           <w:b w:val="0"/>
           <w:bCs w:val="0"/>
@@ -3479,7 +3478,7 @@
       </w:r>
       <w:r>
         <w:rPr>
-          <w:rStyle w:val="Strong"/>
+          <w:rStyle w:val="Textoennegrita"/>
           <w:rFonts w:ascii="Calibri" w:eastAsiaTheme="majorEastAsia" w:hAnsi="Calibri" w:cs="Calibri"/>
           <w:b w:val="0"/>
           <w:bCs w:val="0"/>
@@ -3490,7 +3489,7 @@
       </w:r>
       <w:r>
         <w:rPr>
-          <w:rStyle w:val="Strong"/>
+          <w:rStyle w:val="Textoennegrita"/>
           <w:rFonts w:ascii="Calibri" w:eastAsiaTheme="majorEastAsia" w:hAnsi="Calibri" w:cs="Calibri"/>
           <w:b w:val="0"/>
           <w:bCs w:val="0"/>
@@ -3501,7 +3500,7 @@
       </w:r>
       <w:r>
         <w:rPr>
-          <w:rStyle w:val="Strong"/>
+          <w:rStyle w:val="Textoennegrita"/>
           <w:rFonts w:ascii="Calibri" w:eastAsiaTheme="majorEastAsia" w:hAnsi="Calibri" w:cs="Calibri"/>
           <w:b w:val="0"/>
           <w:bCs w:val="0"/>
@@ -3528,7 +3527,7 @@
       </w:pPr>
       <w:r>
         <w:rPr>
-          <w:rStyle w:val="Strong"/>
+          <w:rStyle w:val="Textoennegrita"/>
           <w:rFonts w:ascii="Calibri" w:eastAsiaTheme="majorEastAsia" w:hAnsi="Calibri" w:cs="Calibri"/>
           <w:b w:val="0"/>
           <w:bCs w:val="0"/>
@@ -3553,7 +3552,7 @@
       </w:pPr>
       <w:r>
         <w:rPr>
-          <w:rStyle w:val="Strong"/>
+          <w:rStyle w:val="Textoennegrita"/>
           <w:rFonts w:ascii="Calibri" w:eastAsiaTheme="majorEastAsia" w:hAnsi="Calibri" w:cs="Calibri"/>
           <w:sz w:val="28"/>
           <w:szCs w:val="28"/>
@@ -3616,12 +3615,12 @@
     </w:p>
     <w:p>
       <w:pPr>
-        <w:pStyle w:val="Heading2"/>
+        <w:pStyle w:val="Ttulo2"/>
       </w:pPr>
       <w:bookmarkStart w:id="7" w:name="_Toc184414336"/>
       <w:r>
         <w:rPr>
-          <w:rStyle w:val="Strong"/>
+          <w:rStyle w:val="Textoennegrita"/>
           <w:b w:val="0"/>
           <w:bCs w:val="0"/>
         </w:rPr>
@@ -3644,7 +3643,7 @@
       </w:pPr>
       <w:r>
         <w:rPr>
-          <w:rStyle w:val="Strong"/>
+          <w:rStyle w:val="Textoennegrita"/>
           <w:rFonts w:ascii="Calibri" w:hAnsi="Calibri" w:cs="Calibri"/>
           <w:sz w:val="28"/>
           <w:szCs w:val="28"/>
@@ -3676,7 +3675,7 @@
       </w:pPr>
       <w:r>
         <w:rPr>
-          <w:rStyle w:val="Strong"/>
+          <w:rStyle w:val="Textoennegrita"/>
           <w:rFonts w:ascii="Calibri" w:hAnsi="Calibri" w:cs="Calibri"/>
           <w:sz w:val="28"/>
           <w:szCs w:val="28"/>
@@ -3762,7 +3761,7 @@
     </w:p>
     <w:p>
       <w:pPr>
-        <w:pStyle w:val="Heading2"/>
+        <w:pStyle w:val="Ttulo2"/>
         <w:rPr>
           <w:rFonts w:ascii="Calibri" w:hAnsi="Calibri" w:cs="Calibri"/>
         </w:rPr>
@@ -3770,7 +3769,7 @@
       <w:bookmarkStart w:id="8" w:name="_Toc184414337"/>
       <w:r>
         <w:rPr>
-          <w:rStyle w:val="Strong"/>
+          <w:rStyle w:val="Textoennegrita"/>
           <w:rFonts w:ascii="Calibri" w:hAnsi="Calibri" w:cs="Calibri"/>
           <w:b w:val="0"/>
           <w:bCs w:val="0"/>
@@ -3794,7 +3793,7 @@
       </w:pPr>
       <w:r>
         <w:rPr>
-          <w:rStyle w:val="Strong"/>
+          <w:rStyle w:val="Textoennegrita"/>
           <w:rFonts w:ascii="Calibri" w:hAnsi="Calibri" w:cs="Calibri"/>
           <w:sz w:val="28"/>
           <w:szCs w:val="28"/>
@@ -3826,7 +3825,7 @@
       </w:pPr>
       <w:r>
         <w:rPr>
-          <w:rStyle w:val="Strong"/>
+          <w:rStyle w:val="Textoennegrita"/>
           <w:rFonts w:ascii="Calibri" w:hAnsi="Calibri" w:cs="Calibri"/>
           <w:sz w:val="28"/>
           <w:szCs w:val="28"/>
@@ -3858,7 +3857,7 @@
       </w:pPr>
       <w:r>
         <w:rPr>
-          <w:rStyle w:val="Strong"/>
+          <w:rStyle w:val="Textoennegrita"/>
           <w:rFonts w:ascii="Calibri" w:hAnsi="Calibri" w:cs="Calibri"/>
           <w:sz w:val="28"/>
           <w:szCs w:val="28"/>
@@ -3897,12 +3896,12 @@
     </w:p>
     <w:p>
       <w:pPr>
-        <w:pStyle w:val="Heading2"/>
+        <w:pStyle w:val="Ttulo2"/>
       </w:pPr>
       <w:bookmarkStart w:id="9" w:name="_Toc184414338"/>
       <w:r>
         <w:rPr>
-          <w:rStyle w:val="Strong"/>
+          <w:rStyle w:val="Textoennegrita"/>
           <w:b w:val="0"/>
           <w:bCs w:val="0"/>
         </w:rPr>
@@ -3925,7 +3924,7 @@
       </w:pPr>
       <w:r>
         <w:rPr>
-          <w:rStyle w:val="Strong"/>
+          <w:rStyle w:val="Textoennegrita"/>
           <w:rFonts w:ascii="Calibri" w:hAnsi="Calibri" w:cs="Calibri"/>
           <w:sz w:val="28"/>
           <w:szCs w:val="28"/>
@@ -3957,7 +3956,7 @@
       </w:pPr>
       <w:r>
         <w:rPr>
-          <w:rStyle w:val="Strong"/>
+          <w:rStyle w:val="Textoennegrita"/>
           <w:rFonts w:ascii="Calibri" w:hAnsi="Calibri" w:cs="Calibri"/>
           <w:sz w:val="28"/>
           <w:szCs w:val="28"/>
@@ -3990,7 +3989,7 @@
       </w:pPr>
       <w:r>
         <w:rPr>
-          <w:rStyle w:val="Strong"/>
+          <w:rStyle w:val="Textoennegrita"/>
           <w:rFonts w:ascii="Calibri" w:hAnsi="Calibri" w:cs="Calibri"/>
           <w:sz w:val="28"/>
           <w:szCs w:val="28"/>
@@ -4010,15 +4009,15 @@
     <w:p>
       <w:pPr>
         <w:rPr>
-          <w:rStyle w:val="Strong"/>
-          <w:rFonts w:ascii="Calibri" w:hAnsi="Calibri" w:cs="Calibri"/>
-          <w:sz w:val="28"/>
-          <w:szCs w:val="28"/>
-        </w:rPr>
-      </w:pPr>
-      <w:r>
-        <w:rPr>
-          <w:rStyle w:val="Strong"/>
+          <w:rStyle w:val="Textoennegrita"/>
+          <w:rFonts w:ascii="Calibri" w:hAnsi="Calibri" w:cs="Calibri"/>
+          <w:sz w:val="28"/>
+          <w:szCs w:val="28"/>
+        </w:rPr>
+      </w:pPr>
+      <w:r>
+        <w:rPr>
+          <w:rStyle w:val="Textoennegrita"/>
           <w:rFonts w:ascii="Calibri" w:hAnsi="Calibri" w:cs="Calibri"/>
           <w:sz w:val="28"/>
           <w:szCs w:val="28"/>
@@ -4039,10 +4038,10 @@
     </w:p>
     <w:p>
       <w:pPr>
-        <w:pStyle w:val="Heading1"/>
+        <w:pStyle w:val="Ttulo1"/>
         <w:jc w:val="center"/>
         <w:rPr>
-          <w:rStyle w:val="Strong"/>
+          <w:rStyle w:val="Textoennegrita"/>
           <w:rFonts w:ascii="Calibri" w:hAnsi="Calibri" w:cs="Calibri"/>
           <w:sz w:val="144"/>
           <w:szCs w:val="144"/>
@@ -4051,30 +4050,59 @@
     </w:p>
     <w:p>
       <w:pPr>
-        <w:pStyle w:val="Heading1"/>
+        <w:pStyle w:val="Ttulo1"/>
         <w:jc w:val="center"/>
         <w:rPr>
-          <w:rFonts w:asciiTheme="minorHAnsi" w:hAnsiTheme="minorHAnsi"/>
-          <w:b/>
-          <w:bCs/>
-        </w:rPr>
-      </w:pPr>
-      <w:bookmarkStart w:id="10" w:name="_Toc184414339"/>
-      <w:r>
-        <w:rPr>
-          <w:rStyle w:val="Strong"/>
+          <w:rStyle w:val="Textoennegrita"/>
           <w:rFonts w:asciiTheme="minorHAnsi" w:hAnsiTheme="minorHAnsi" w:cs="Calibri"/>
           <w:b w:val="0"/>
           <w:bCs w:val="0"/>
           <w:sz w:val="144"/>
           <w:szCs w:val="144"/>
         </w:rPr>
-        <w:t>Prototipo Figma</w:t>
+      </w:pPr>
+      <w:bookmarkStart w:id="10" w:name="_Toc184414339"/>
+      <w:r>
+        <w:rPr>
+          <w:rStyle w:val="Textoennegrita"/>
+          <w:rFonts w:asciiTheme="minorHAnsi" w:hAnsiTheme="minorHAnsi" w:cs="Calibri"/>
+          <w:b w:val="0"/>
+          <w:bCs w:val="0"/>
+          <w:sz w:val="144"/>
+          <w:szCs w:val="144"/>
+        </w:rPr>
+        <w:t xml:space="preserve">Prototipo </w:t>
+      </w:r>
+      <w:proofErr w:type="spellStart"/>
+      <w:r>
+        <w:rPr>
+          <w:rStyle w:val="Textoennegrita"/>
+          <w:rFonts w:asciiTheme="minorHAnsi" w:hAnsiTheme="minorHAnsi" w:cs="Calibri"/>
+          <w:b w:val="0"/>
+          <w:bCs w:val="0"/>
+          <w:sz w:val="144"/>
+          <w:szCs w:val="144"/>
+        </w:rPr>
+        <w:t>Figma</w:t>
       </w:r>
       <w:bookmarkEnd w:id="10"/>
+      <w:proofErr w:type="spellEnd"/>
+    </w:p>
+    <w:p>
+      <w:pPr>
+        <w:jc w:val="center"/>
+      </w:pPr>
+      <w:hyperlink r:id="rId16" w:history="1">
+        <w:r>
+          <w:rPr>
+            <w:rStyle w:val="Hipervnculo"/>
+          </w:rPr>
+          <w:t>https://www.figma.com/design/l0fJ0NDp6cyf64Ri7s7ny2/Migas-Amigas?node-id=0-1&amp;t=8Pt34SDjyctybHRW-1</w:t>
+        </w:r>
+      </w:hyperlink>
     </w:p>
     <w:sectPr>
-      <w:footerReference w:type="default" r:id="rId16"/>
+      <w:footerReference w:type="default" r:id="rId17"/>
       <w:pgSz w:w="11906" w:h="16838"/>
       <w:pgMar w:top="1417" w:right="1701" w:bottom="1417" w:left="1701" w:header="708" w:footer="708" w:gutter="0"/>
       <w:pgNumType w:start="0"/>
@@ -4124,7 +4152,7 @@
     <w:sdtContent>
       <w:p>
         <w:pPr>
-          <w:pStyle w:val="Footer"/>
+          <w:pStyle w:val="Piedepgina"/>
           <w:jc w:val="right"/>
         </w:pPr>
         <w:r>
@@ -4147,7 +4175,7 @@
   </w:sdt>
   <w:p>
     <w:pPr>
-      <w:pStyle w:val="Footer"/>
+      <w:pStyle w:val="Piedepgina"/>
     </w:pPr>
   </w:p>
 </w:ftr>
@@ -5896,11 +5924,11 @@
     <w:name w:val="Normal"/>
     <w:qFormat/>
   </w:style>
-  <w:style w:type="paragraph" w:styleId="Heading1">
+  <w:style w:type="paragraph" w:styleId="Ttulo1">
     <w:name w:val="heading 1"/>
     <w:basedOn w:val="Normal"/>
     <w:next w:val="Normal"/>
-    <w:link w:val="Heading1Char"/>
+    <w:link w:val="Ttulo1Car"/>
     <w:uiPriority w:val="9"/>
     <w:qFormat/>
     <w:rsid w:val="00E93104"/>
@@ -5917,11 +5945,11 @@
       <w:szCs w:val="40"/>
     </w:rPr>
   </w:style>
-  <w:style w:type="paragraph" w:styleId="Heading2">
+  <w:style w:type="paragraph" w:styleId="Ttulo2">
     <w:name w:val="heading 2"/>
     <w:basedOn w:val="Normal"/>
     <w:next w:val="Normal"/>
-    <w:link w:val="Heading2Char"/>
+    <w:link w:val="Ttulo2Car"/>
     <w:uiPriority w:val="9"/>
     <w:unhideWhenUsed/>
     <w:qFormat/>
@@ -5939,11 +5967,11 @@
       <w:szCs w:val="32"/>
     </w:rPr>
   </w:style>
-  <w:style w:type="paragraph" w:styleId="Heading3">
+  <w:style w:type="paragraph" w:styleId="Ttulo3">
     <w:name w:val="heading 3"/>
     <w:basedOn w:val="Normal"/>
     <w:next w:val="Normal"/>
-    <w:link w:val="Heading3Char"/>
+    <w:link w:val="Ttulo3Car"/>
     <w:uiPriority w:val="9"/>
     <w:semiHidden/>
     <w:unhideWhenUsed/>
@@ -5962,11 +5990,11 @@
       <w:szCs w:val="28"/>
     </w:rPr>
   </w:style>
-  <w:style w:type="paragraph" w:styleId="Heading4">
+  <w:style w:type="paragraph" w:styleId="Ttulo4">
     <w:name w:val="heading 4"/>
     <w:basedOn w:val="Normal"/>
     <w:next w:val="Normal"/>
-    <w:link w:val="Heading4Char"/>
+    <w:link w:val="Ttulo4Car"/>
     <w:uiPriority w:val="9"/>
     <w:semiHidden/>
     <w:unhideWhenUsed/>
@@ -5985,11 +6013,11 @@
       <w:color w:val="0F4761" w:themeColor="accent1" w:themeShade="BF"/>
     </w:rPr>
   </w:style>
-  <w:style w:type="paragraph" w:styleId="Heading5">
+  <w:style w:type="paragraph" w:styleId="Ttulo5">
     <w:name w:val="heading 5"/>
     <w:basedOn w:val="Normal"/>
     <w:next w:val="Normal"/>
-    <w:link w:val="Heading5Char"/>
+    <w:link w:val="Ttulo5Car"/>
     <w:uiPriority w:val="9"/>
     <w:semiHidden/>
     <w:unhideWhenUsed/>
@@ -6006,11 +6034,11 @@
       <w:color w:val="0F4761" w:themeColor="accent1" w:themeShade="BF"/>
     </w:rPr>
   </w:style>
-  <w:style w:type="paragraph" w:styleId="Heading6">
+  <w:style w:type="paragraph" w:styleId="Ttulo6">
     <w:name w:val="heading 6"/>
     <w:basedOn w:val="Normal"/>
     <w:next w:val="Normal"/>
-    <w:link w:val="Heading6Char"/>
+    <w:link w:val="Ttulo6Car"/>
     <w:uiPriority w:val="9"/>
     <w:semiHidden/>
     <w:unhideWhenUsed/>
@@ -6029,11 +6057,11 @@
       <w:color w:val="595959" w:themeColor="text1" w:themeTint="A6"/>
     </w:rPr>
   </w:style>
-  <w:style w:type="paragraph" w:styleId="Heading7">
+  <w:style w:type="paragraph" w:styleId="Ttulo7">
     <w:name w:val="heading 7"/>
     <w:basedOn w:val="Normal"/>
     <w:next w:val="Normal"/>
-    <w:link w:val="Heading7Char"/>
+    <w:link w:val="Ttulo7Car"/>
     <w:uiPriority w:val="9"/>
     <w:semiHidden/>
     <w:unhideWhenUsed/>
@@ -6050,11 +6078,11 @@
       <w:color w:val="595959" w:themeColor="text1" w:themeTint="A6"/>
     </w:rPr>
   </w:style>
-  <w:style w:type="paragraph" w:styleId="Heading8">
+  <w:style w:type="paragraph" w:styleId="Ttulo8">
     <w:name w:val="heading 8"/>
     <w:basedOn w:val="Normal"/>
     <w:next w:val="Normal"/>
-    <w:link w:val="Heading8Char"/>
+    <w:link w:val="Ttulo8Car"/>
     <w:uiPriority w:val="9"/>
     <w:semiHidden/>
     <w:unhideWhenUsed/>
@@ -6073,11 +6101,11 @@
       <w:color w:val="272727" w:themeColor="text1" w:themeTint="D8"/>
     </w:rPr>
   </w:style>
-  <w:style w:type="paragraph" w:styleId="Heading9">
+  <w:style w:type="paragraph" w:styleId="Ttulo9">
     <w:name w:val="heading 9"/>
     <w:basedOn w:val="Normal"/>
     <w:next w:val="Normal"/>
-    <w:link w:val="Heading9Char"/>
+    <w:link w:val="Ttulo9Car"/>
     <w:uiPriority w:val="9"/>
     <w:semiHidden/>
     <w:unhideWhenUsed/>
@@ -6094,13 +6122,13 @@
       <w:color w:val="272727" w:themeColor="text1" w:themeTint="D8"/>
     </w:rPr>
   </w:style>
-  <w:style w:type="character" w:default="1" w:styleId="DefaultParagraphFont">
+  <w:style w:type="character" w:default="1" w:styleId="Fuentedeprrafopredeter">
     <w:name w:val="Default Paragraph Font"/>
     <w:uiPriority w:val="1"/>
     <w:semiHidden/>
     <w:unhideWhenUsed/>
   </w:style>
-  <w:style w:type="table" w:default="1" w:styleId="TableNormal">
+  <w:style w:type="table" w:default="1" w:styleId="Tablanormal">
     <w:name w:val="Normal Table"/>
     <w:uiPriority w:val="99"/>
     <w:semiHidden/>
@@ -6115,16 +6143,16 @@
       </w:tblCellMar>
     </w:tblPr>
   </w:style>
-  <w:style w:type="numbering" w:default="1" w:styleId="NoList">
+  <w:style w:type="numbering" w:default="1" w:styleId="Sinlista">
     <w:name w:val="No List"/>
     <w:uiPriority w:val="99"/>
     <w:semiHidden/>
     <w:unhideWhenUsed/>
   </w:style>
-  <w:style w:type="character" w:customStyle="1" w:styleId="Heading1Char">
-    <w:name w:val="Heading 1 Char"/>
-    <w:basedOn w:val="DefaultParagraphFont"/>
-    <w:link w:val="Heading1"/>
+  <w:style w:type="character" w:customStyle="1" w:styleId="Ttulo1Car">
+    <w:name w:val="Título 1 Car"/>
+    <w:basedOn w:val="Fuentedeprrafopredeter"/>
+    <w:link w:val="Ttulo1"/>
     <w:uiPriority w:val="9"/>
     <w:rsid w:val="00E93104"/>
     <w:rPr>
@@ -6134,10 +6162,10 @@
       <w:szCs w:val="40"/>
     </w:rPr>
   </w:style>
-  <w:style w:type="character" w:customStyle="1" w:styleId="Heading2Char">
-    <w:name w:val="Heading 2 Char"/>
-    <w:basedOn w:val="DefaultParagraphFont"/>
-    <w:link w:val="Heading2"/>
+  <w:style w:type="character" w:customStyle="1" w:styleId="Ttulo2Car">
+    <w:name w:val="Título 2 Car"/>
+    <w:basedOn w:val="Fuentedeprrafopredeter"/>
+    <w:link w:val="Ttulo2"/>
     <w:uiPriority w:val="9"/>
     <w:rsid w:val="00E93104"/>
     <w:rPr>
@@ -6147,10 +6175,10 @@
       <w:szCs w:val="32"/>
     </w:rPr>
   </w:style>
-  <w:style w:type="character" w:customStyle="1" w:styleId="Heading3Char">
-    <w:name w:val="Heading 3 Char"/>
-    <w:basedOn w:val="DefaultParagraphFont"/>
-    <w:link w:val="Heading3"/>
+  <w:style w:type="character" w:customStyle="1" w:styleId="Ttulo3Car">
+    <w:name w:val="Título 3 Car"/>
+    <w:basedOn w:val="Fuentedeprrafopredeter"/>
+    <w:link w:val="Ttulo3"/>
     <w:uiPriority w:val="9"/>
     <w:semiHidden/>
     <w:rsid w:val="00E93104"/>
@@ -6161,10 +6189,10 @@
       <w:szCs w:val="28"/>
     </w:rPr>
   </w:style>
-  <w:style w:type="character" w:customStyle="1" w:styleId="Heading4Char">
-    <w:name w:val="Heading 4 Char"/>
-    <w:basedOn w:val="DefaultParagraphFont"/>
-    <w:link w:val="Heading4"/>
+  <w:style w:type="character" w:customStyle="1" w:styleId="Ttulo4Car">
+    <w:name w:val="Título 4 Car"/>
+    <w:basedOn w:val="Fuentedeprrafopredeter"/>
+    <w:link w:val="Ttulo4"/>
     <w:uiPriority w:val="9"/>
     <w:semiHidden/>
     <w:rsid w:val="00E93104"/>
@@ -6175,10 +6203,10 @@
       <w:color w:val="0F4761" w:themeColor="accent1" w:themeShade="BF"/>
     </w:rPr>
   </w:style>
-  <w:style w:type="character" w:customStyle="1" w:styleId="Heading5Char">
-    <w:name w:val="Heading 5 Char"/>
-    <w:basedOn w:val="DefaultParagraphFont"/>
-    <w:link w:val="Heading5"/>
+  <w:style w:type="character" w:customStyle="1" w:styleId="Ttulo5Car">
+    <w:name w:val="Título 5 Car"/>
+    <w:basedOn w:val="Fuentedeprrafopredeter"/>
+    <w:link w:val="Ttulo5"/>
     <w:uiPriority w:val="9"/>
     <w:semiHidden/>
     <w:rsid w:val="00E93104"/>
@@ -6187,10 +6215,10 @@
       <w:color w:val="0F4761" w:themeColor="accent1" w:themeShade="BF"/>
     </w:rPr>
   </w:style>
-  <w:style w:type="character" w:customStyle="1" w:styleId="Heading6Char">
-    <w:name w:val="Heading 6 Char"/>
-    <w:basedOn w:val="DefaultParagraphFont"/>
-    <w:link w:val="Heading6"/>
+  <w:style w:type="character" w:customStyle="1" w:styleId="Ttulo6Car">
+    <w:name w:val="Título 6 Car"/>
+    <w:basedOn w:val="Fuentedeprrafopredeter"/>
+    <w:link w:val="Ttulo6"/>
     <w:uiPriority w:val="9"/>
     <w:semiHidden/>
     <w:rsid w:val="00E93104"/>
@@ -6201,10 +6229,10 @@
       <w:color w:val="595959" w:themeColor="text1" w:themeTint="A6"/>
     </w:rPr>
   </w:style>
-  <w:style w:type="character" w:customStyle="1" w:styleId="Heading7Char">
-    <w:name w:val="Heading 7 Char"/>
-    <w:basedOn w:val="DefaultParagraphFont"/>
-    <w:link w:val="Heading7"/>
+  <w:style w:type="character" w:customStyle="1" w:styleId="Ttulo7Car">
+    <w:name w:val="Título 7 Car"/>
+    <w:basedOn w:val="Fuentedeprrafopredeter"/>
+    <w:link w:val="Ttulo7"/>
     <w:uiPriority w:val="9"/>
     <w:semiHidden/>
     <w:rsid w:val="00E93104"/>
@@ -6213,10 +6241,10 @@
       <w:color w:val="595959" w:themeColor="text1" w:themeTint="A6"/>
     </w:rPr>
   </w:style>
-  <w:style w:type="character" w:customStyle="1" w:styleId="Heading8Char">
-    <w:name w:val="Heading 8 Char"/>
-    <w:basedOn w:val="DefaultParagraphFont"/>
-    <w:link w:val="Heading8"/>
+  <w:style w:type="character" w:customStyle="1" w:styleId="Ttulo8Car">
+    <w:name w:val="Título 8 Car"/>
+    <w:basedOn w:val="Fuentedeprrafopredeter"/>
+    <w:link w:val="Ttulo8"/>
     <w:uiPriority w:val="9"/>
     <w:semiHidden/>
     <w:rsid w:val="00E93104"/>
@@ -6227,10 +6255,10 @@
       <w:color w:val="272727" w:themeColor="text1" w:themeTint="D8"/>
     </w:rPr>
   </w:style>
-  <w:style w:type="character" w:customStyle="1" w:styleId="Heading9Char">
-    <w:name w:val="Heading 9 Char"/>
-    <w:basedOn w:val="DefaultParagraphFont"/>
-    <w:link w:val="Heading9"/>
+  <w:style w:type="character" w:customStyle="1" w:styleId="Ttulo9Car">
+    <w:name w:val="Título 9 Car"/>
+    <w:basedOn w:val="Fuentedeprrafopredeter"/>
+    <w:link w:val="Ttulo9"/>
     <w:uiPriority w:val="9"/>
     <w:semiHidden/>
     <w:rsid w:val="00E93104"/>
@@ -6239,11 +6267,11 @@
       <w:color w:val="272727" w:themeColor="text1" w:themeTint="D8"/>
     </w:rPr>
   </w:style>
-  <w:style w:type="paragraph" w:styleId="Title">
+  <w:style w:type="paragraph" w:styleId="Ttulo">
     <w:name w:val="Title"/>
     <w:basedOn w:val="Normal"/>
     <w:next w:val="Normal"/>
-    <w:link w:val="TitleChar"/>
+    <w:link w:val="TtuloCar"/>
     <w:uiPriority w:val="10"/>
     <w:qFormat/>
     <w:rsid w:val="00E93104"/>
@@ -6259,10 +6287,10 @@
       <w:szCs w:val="56"/>
     </w:rPr>
   </w:style>
-  <w:style w:type="character" w:customStyle="1" w:styleId="TitleChar">
-    <w:name w:val="Title Char"/>
-    <w:basedOn w:val="DefaultParagraphFont"/>
-    <w:link w:val="Title"/>
+  <w:style w:type="character" w:customStyle="1" w:styleId="TtuloCar">
+    <w:name w:val="Título Car"/>
+    <w:basedOn w:val="Fuentedeprrafopredeter"/>
+    <w:link w:val="Ttulo"/>
     <w:uiPriority w:val="10"/>
     <w:rsid w:val="00E93104"/>
     <w:rPr>
@@ -6273,11 +6301,11 @@
       <w:szCs w:val="56"/>
     </w:rPr>
   </w:style>
-  <w:style w:type="paragraph" w:styleId="Subtitle">
+  <w:style w:type="paragraph" w:styleId="Subttulo">
     <w:name w:val="Subtitle"/>
     <w:basedOn w:val="Normal"/>
     <w:next w:val="Normal"/>
-    <w:link w:val="SubtitleChar"/>
+    <w:link w:val="SubttuloCar"/>
     <w:uiPriority w:val="11"/>
     <w:qFormat/>
     <w:rsid w:val="00E93104"/>
@@ -6294,10 +6322,10 @@
       <w:szCs w:val="28"/>
     </w:rPr>
   </w:style>
-  <w:style w:type="character" w:customStyle="1" w:styleId="SubtitleChar">
-    <w:name w:val="Subtitle Char"/>
-    <w:basedOn w:val="DefaultParagraphFont"/>
-    <w:link w:val="Subtitle"/>
+  <w:style w:type="character" w:customStyle="1" w:styleId="SubttuloCar">
+    <w:name w:val="Subtítulo Car"/>
+    <w:basedOn w:val="Fuentedeprrafopredeter"/>
+    <w:link w:val="Subttulo"/>
     <w:uiPriority w:val="11"/>
     <w:rsid w:val="00E93104"/>
     <w:rPr>
@@ -6308,11 +6336,11 @@
       <w:szCs w:val="28"/>
     </w:rPr>
   </w:style>
-  <w:style w:type="paragraph" w:styleId="Quote">
+  <w:style w:type="paragraph" w:styleId="Cita">
     <w:name w:val="Quote"/>
     <w:basedOn w:val="Normal"/>
     <w:next w:val="Normal"/>
-    <w:link w:val="QuoteChar"/>
+    <w:link w:val="CitaCar"/>
     <w:uiPriority w:val="29"/>
     <w:qFormat/>
     <w:rsid w:val="00E93104"/>
@@ -6326,10 +6354,10 @@
       <w:color w:val="404040" w:themeColor="text1" w:themeTint="BF"/>
     </w:rPr>
   </w:style>
-  <w:style w:type="character" w:customStyle="1" w:styleId="QuoteChar">
-    <w:name w:val="Quote Char"/>
-    <w:basedOn w:val="DefaultParagraphFont"/>
-    <w:link w:val="Quote"/>
+  <w:style w:type="character" w:customStyle="1" w:styleId="CitaCar">
+    <w:name w:val="Cita Car"/>
+    <w:basedOn w:val="Fuentedeprrafopredeter"/>
+    <w:link w:val="Cita"/>
     <w:uiPriority w:val="29"/>
     <w:rsid w:val="00E93104"/>
     <w:rPr>
@@ -6338,7 +6366,7 @@
       <w:color w:val="404040" w:themeColor="text1" w:themeTint="BF"/>
     </w:rPr>
   </w:style>
-  <w:style w:type="paragraph" w:styleId="ListParagraph">
+  <w:style w:type="paragraph" w:styleId="Prrafodelista">
     <w:name w:val="List Paragraph"/>
     <w:basedOn w:val="Normal"/>
     <w:uiPriority w:val="34"/>
@@ -6349,9 +6377,9 @@
       <w:contextualSpacing/>
     </w:pPr>
   </w:style>
-  <w:style w:type="character" w:styleId="IntenseEmphasis">
+  <w:style w:type="character" w:styleId="nfasisintenso">
     <w:name w:val="Intense Emphasis"/>
-    <w:basedOn w:val="DefaultParagraphFont"/>
+    <w:basedOn w:val="Fuentedeprrafopredeter"/>
     <w:uiPriority w:val="21"/>
     <w:qFormat/>
     <w:rsid w:val="00E93104"/>
@@ -6361,11 +6389,11 @@
       <w:color w:val="0F4761" w:themeColor="accent1" w:themeShade="BF"/>
     </w:rPr>
   </w:style>
-  <w:style w:type="paragraph" w:styleId="IntenseQuote">
+  <w:style w:type="paragraph" w:styleId="Citadestacada">
     <w:name w:val="Intense Quote"/>
     <w:basedOn w:val="Normal"/>
     <w:next w:val="Normal"/>
-    <w:link w:val="IntenseQuoteChar"/>
+    <w:link w:val="CitadestacadaCar"/>
     <w:uiPriority w:val="30"/>
     <w:qFormat/>
     <w:rsid w:val="00E93104"/>
@@ -6384,10 +6412,10 @@
       <w:color w:val="0F4761" w:themeColor="accent1" w:themeShade="BF"/>
     </w:rPr>
   </w:style>
-  <w:style w:type="character" w:customStyle="1" w:styleId="IntenseQuoteChar">
-    <w:name w:val="Intense Quote Char"/>
-    <w:basedOn w:val="DefaultParagraphFont"/>
-    <w:link w:val="IntenseQuote"/>
+  <w:style w:type="character" w:customStyle="1" w:styleId="CitadestacadaCar">
+    <w:name w:val="Cita destacada Car"/>
+    <w:basedOn w:val="Fuentedeprrafopredeter"/>
+    <w:link w:val="Citadestacada"/>
     <w:uiPriority w:val="30"/>
     <w:rsid w:val="00E93104"/>
     <w:rPr>
@@ -6396,9 +6424,9 @@
       <w:color w:val="0F4761" w:themeColor="accent1" w:themeShade="BF"/>
     </w:rPr>
   </w:style>
-  <w:style w:type="character" w:styleId="IntenseReference">
+  <w:style w:type="character" w:styleId="Referenciaintensa">
     <w:name w:val="Intense Reference"/>
-    <w:basedOn w:val="DefaultParagraphFont"/>
+    <w:basedOn w:val="Fuentedeprrafopredeter"/>
     <w:uiPriority w:val="32"/>
     <w:qFormat/>
     <w:rsid w:val="00E93104"/>
@@ -6410,9 +6438,9 @@
       <w:spacing w:val="5"/>
     </w:rPr>
   </w:style>
-  <w:style w:type="paragraph" w:styleId="NoSpacing">
+  <w:style w:type="paragraph" w:styleId="Sinespaciado">
     <w:name w:val="No Spacing"/>
-    <w:link w:val="NoSpacingChar"/>
+    <w:link w:val="SinespaciadoCar"/>
     <w:uiPriority w:val="1"/>
     <w:qFormat/>
     <w:rsid w:val="00782B29"/>
@@ -6426,10 +6454,10 @@
       <w14:ligatures w14:val="none"/>
     </w:rPr>
   </w:style>
-  <w:style w:type="character" w:customStyle="1" w:styleId="NoSpacingChar">
-    <w:name w:val="No Spacing Char"/>
-    <w:basedOn w:val="DefaultParagraphFont"/>
-    <w:link w:val="NoSpacing"/>
+  <w:style w:type="character" w:customStyle="1" w:styleId="SinespaciadoCar">
+    <w:name w:val="Sin espaciado Car"/>
+    <w:basedOn w:val="Fuentedeprrafopredeter"/>
+    <w:link w:val="Sinespaciado"/>
     <w:uiPriority w:val="1"/>
     <w:rsid w:val="00782B29"/>
     <w:rPr>
@@ -6458,9 +6486,9 @@
       <w14:ligatures w14:val="none"/>
     </w:rPr>
   </w:style>
-  <w:style w:type="character" w:styleId="Strong">
+  <w:style w:type="character" w:styleId="Textoennegrita">
     <w:name w:val="Strong"/>
-    <w:basedOn w:val="DefaultParagraphFont"/>
+    <w:basedOn w:val="Fuentedeprrafopredeter"/>
     <w:uiPriority w:val="22"/>
     <w:qFormat/>
     <w:rsid w:val="00706791"/>
@@ -6469,9 +6497,9 @@
       <w:bCs/>
     </w:rPr>
   </w:style>
-  <w:style w:type="character" w:styleId="HTMLCode">
+  <w:style w:type="character" w:styleId="CdigoHTML">
     <w:name w:val="HTML Code"/>
-    <w:basedOn w:val="DefaultParagraphFont"/>
+    <w:basedOn w:val="Fuentedeprrafopredeter"/>
     <w:uiPriority w:val="99"/>
     <w:semiHidden/>
     <w:unhideWhenUsed/>
@@ -6482,9 +6510,9 @@
       <w:szCs w:val="20"/>
     </w:rPr>
   </w:style>
-  <w:style w:type="paragraph" w:styleId="TOCHeading">
+  <w:style w:type="paragraph" w:styleId="TtuloTDC">
     <w:name w:val="TOC Heading"/>
-    <w:basedOn w:val="Heading1"/>
+    <w:basedOn w:val="Ttulo1"/>
     <w:next w:val="Normal"/>
     <w:uiPriority w:val="39"/>
     <w:unhideWhenUsed/>
@@ -6502,7 +6530,7 @@
       <w14:ligatures w14:val="none"/>
     </w:rPr>
   </w:style>
-  <w:style w:type="paragraph" w:styleId="TOC1">
+  <w:style w:type="paragraph" w:styleId="TDC1">
     <w:name w:val="toc 1"/>
     <w:basedOn w:val="Normal"/>
     <w:next w:val="Normal"/>
@@ -6521,7 +6549,7 @@
       <w:noProof/>
     </w:rPr>
   </w:style>
-  <w:style w:type="paragraph" w:styleId="TOC2">
+  <w:style w:type="paragraph" w:styleId="TDC2">
     <w:name w:val="toc 2"/>
     <w:basedOn w:val="Normal"/>
     <w:next w:val="Normal"/>
@@ -6534,9 +6562,9 @@
       <w:ind w:left="220"/>
     </w:pPr>
   </w:style>
-  <w:style w:type="character" w:styleId="Hyperlink">
+  <w:style w:type="character" w:styleId="Hipervnculo">
     <w:name w:val="Hyperlink"/>
-    <w:basedOn w:val="DefaultParagraphFont"/>
+    <w:basedOn w:val="Fuentedeprrafopredeter"/>
     <w:uiPriority w:val="99"/>
     <w:unhideWhenUsed/>
     <w:rsid w:val="00D56867"/>
@@ -6545,10 +6573,10 @@
       <w:u w:val="single"/>
     </w:rPr>
   </w:style>
-  <w:style w:type="paragraph" w:styleId="Header">
+  <w:style w:type="paragraph" w:styleId="Encabezado">
     <w:name w:val="header"/>
     <w:basedOn w:val="Normal"/>
-    <w:link w:val="HeaderChar"/>
+    <w:link w:val="EncabezadoCar"/>
     <w:uiPriority w:val="99"/>
     <w:unhideWhenUsed/>
     <w:rsid w:val="00470B56"/>
@@ -6560,17 +6588,17 @@
       <w:spacing w:after="0" w:line="240" w:lineRule="auto"/>
     </w:pPr>
   </w:style>
-  <w:style w:type="character" w:customStyle="1" w:styleId="HeaderChar">
-    <w:name w:val="Header Char"/>
-    <w:basedOn w:val="DefaultParagraphFont"/>
-    <w:link w:val="Header"/>
+  <w:style w:type="character" w:customStyle="1" w:styleId="EncabezadoCar">
+    <w:name w:val="Encabezado Car"/>
+    <w:basedOn w:val="Fuentedeprrafopredeter"/>
+    <w:link w:val="Encabezado"/>
     <w:uiPriority w:val="99"/>
     <w:rsid w:val="00470B56"/>
   </w:style>
-  <w:style w:type="paragraph" w:styleId="Footer">
+  <w:style w:type="paragraph" w:styleId="Piedepgina">
     <w:name w:val="footer"/>
     <w:basedOn w:val="Normal"/>
-    <w:link w:val="FooterChar"/>
+    <w:link w:val="PiedepginaCar"/>
     <w:uiPriority w:val="99"/>
     <w:unhideWhenUsed/>
     <w:rsid w:val="00470B56"/>
@@ -6582,12 +6610,24 @@
       <w:spacing w:after="0" w:line="240" w:lineRule="auto"/>
     </w:pPr>
   </w:style>
-  <w:style w:type="character" w:customStyle="1" w:styleId="FooterChar">
-    <w:name w:val="Footer Char"/>
-    <w:basedOn w:val="DefaultParagraphFont"/>
-    <w:link w:val="Footer"/>
+  <w:style w:type="character" w:customStyle="1" w:styleId="PiedepginaCar">
+    <w:name w:val="Pie de página Car"/>
+    <w:basedOn w:val="Fuentedeprrafopredeter"/>
+    <w:link w:val="Piedepgina"/>
     <w:uiPriority w:val="99"/>
     <w:rsid w:val="00470B56"/>
+  </w:style>
+  <w:style w:type="character" w:styleId="Mencinsinresolver">
+    <w:name w:val="Unresolved Mention"/>
+    <w:basedOn w:val="Fuentedeprrafopredeter"/>
+    <w:uiPriority w:val="99"/>
+    <w:semiHidden/>
+    <w:unhideWhenUsed/>
+    <w:rsid w:val="00F42308"/>
+    <w:rPr>
+      <w:color w:val="605E5C"/>
+      <w:shd w:val="clear" w:color="auto" w:fill="E1DFDD"/>
+    </w:rPr>
   </w:style>
 </w:styles>
 </file>

</xml_diff>

<commit_message>
feat(DWDA): add arrow in navbar for figma desing
</commit_message>
<xml_diff>
--- a/DWDI/Eval1/Trabajo_final/Solucion_BBM.docx
+++ b/DWDI/Eval1/Trabajo_final/Solucion_BBM.docx
@@ -2081,7 +2081,29 @@
           <w:lang w:eastAsia="es-ES"/>
           <w14:ligatures w14:val="none"/>
         </w:rPr>
-        <w:t xml:space="preserve"> Distingue entre las secciones principales (panadería, pastelería-bollería y empanadas), reflejando la organización del negocio.</w:t>
+        <w:t xml:space="preserve"> Distingue entre las secciones principales (panadería, pastelería y empanadas)</w:t>
+      </w:r>
+      <w:r>
+        <w:rPr>
+          <w:rFonts w:ascii="Calibri" w:eastAsia="Times New Roman" w:hAnsi="Calibri" w:cs="Calibri"/>
+          <w:kern w:val="0"/>
+          <w:sz w:val="28"/>
+          <w:szCs w:val="28"/>
+          <w:lang w:eastAsia="es-ES"/>
+          <w14:ligatures w14:val="none"/>
+        </w:rPr>
+        <w:t xml:space="preserve"> en un menú desplegable en la sección productos</w:t>
+      </w:r>
+      <w:r>
+        <w:rPr>
+          <w:rFonts w:ascii="Calibri" w:eastAsia="Times New Roman" w:hAnsi="Calibri" w:cs="Calibri"/>
+          <w:kern w:val="0"/>
+          <w:sz w:val="28"/>
+          <w:szCs w:val="28"/>
+          <w:lang w:eastAsia="es-ES"/>
+          <w14:ligatures w14:val="none"/>
+        </w:rPr>
+        <w:t>, reflejando la organización del negocio.</w:t>
       </w:r>
     </w:p>
     <w:p>

</xml_diff>